<commit_message>
improved wording about milestones in manual
</commit_message>
<xml_diff>
--- a/Checkers_Student_Manual.docx
+++ b/Checkers_Student_Manual.docx
@@ -1,8 +1,8 @@
 
 <file path=word/document.xml><?xml version="1.0" encoding="utf-8"?>
-<w:document xmlns:wpc="http://schemas.microsoft.com/office/word/2010/wordprocessingCanvas" xmlns:mc="http://schemas.openxmlformats.org/markup-compatibility/2006" xmlns:o="urn:schemas-microsoft-com:office:office" xmlns:r="http://schemas.openxmlformats.org/officeDocument/2006/relationships" xmlns:m="http://schemas.openxmlformats.org/officeDocument/2006/math" xmlns:v="urn:schemas-microsoft-com:vml" xmlns:wp14="http://schemas.microsoft.com/office/word/2010/wordprocessingDrawing" xmlns:wp="http://schemas.openxmlformats.org/drawingml/2006/wordprocessingDrawing" xmlns:w="http://schemas.openxmlformats.org/wordprocessingml/2006/main" xmlns:w14="http://schemas.microsoft.com/office/word/2010/wordml" xmlns:w10="urn:schemas-microsoft-com:office:word" xmlns:w15="http://schemas.microsoft.com/office/word/2012/wordml" xmlns:wpg="http://schemas.microsoft.com/office/word/2010/wordprocessingGroup" xmlns:wpi="http://schemas.microsoft.com/office/word/2010/wordprocessingInk" xmlns:wne="http://schemas.microsoft.com/office/word/2006/wordml" xmlns:wps="http://schemas.microsoft.com/office/word/2010/wordprocessingShape" xmlns:wpsCustomData="http://www.wps.cn/officeDocument/2013/wpsCustomData" mc:Ignorable="w14 w15 wp14">
+<w:document xmlns:wpc="http://schemas.microsoft.com/office/word/2010/wordprocessingCanvas" xmlns:mc="http://schemas.openxmlformats.org/markup-compatibility/2006" xmlns:o="urn:schemas-microsoft-com:office:office" xmlns:r="http://schemas.openxmlformats.org/officeDocument/2006/relationships" xmlns:m="http://schemas.openxmlformats.org/officeDocument/2006/math" xmlns:v="urn:schemas-microsoft-com:vml" xmlns:wp14="http://schemas.microsoft.com/office/word/2010/wordprocessingDrawing" xmlns:wp="http://schemas.openxmlformats.org/drawingml/2006/wordprocessingDrawing" xmlns:w="http://schemas.openxmlformats.org/wordprocessingml/2006/main" xmlns:w14="http://schemas.microsoft.com/office/word/2010/wordml" xmlns:w10="urn:schemas-microsoft-com:office:word" xmlns:w15="http://schemas.microsoft.com/office/word/2012/wordml" xmlns:wpg="http://schemas.microsoft.com/office/word/2010/wordprocessingGroup" xmlns:wpi="http://schemas.microsoft.com/office/word/2010/wordprocessingInk" xmlns:wne="http://schemas.microsoft.com/office/word/2006/wordml" xmlns:wps="http://schemas.microsoft.com/office/word/2010/wordprocessingShape" xmlns:wpsCustomData="http://www.wps.cn/officeDocument/2013/wpsCustomData" xmlns:a="http://schemas.openxmlformats.org/drawingml/2006/main" xmlns:pic="http://schemas.openxmlformats.org/drawingml/2006/picture" mc:Ignorable="w14 w15 wp14">
   <w:body>
-    <w:p>
+    <w:p xmlns:wp14="http://schemas.microsoft.com/office/word/2010/wordml" wp14:textId="77777777">
       <w:pPr>
         <w:pStyle w:val="9"/>
         <w:keepNext w:val="0"/>
@@ -19,7 +19,7 @@
       </w:pPr>
       <w:r>
         <w:drawing>
-          <wp:anchor distT="152400" distB="152400" distL="152400" distR="152400" simplePos="0" relativeHeight="0" behindDoc="0" locked="0" layoutInCell="1" allowOverlap="1">
+          <wp:anchor xmlns:wp14="http://schemas.microsoft.com/office/word/2010/wordprocessingDrawing" distT="152400" distB="152400" distL="152400" distR="152400" simplePos="0" relativeHeight="0" behindDoc="0" locked="0" layoutInCell="1" allowOverlap="1" wp14:anchorId="2A7761AC" wp14:editId="7777777">
             <wp:simplePos x="0" y="0"/>
             <wp:positionH relativeFrom="column">
               <wp:posOffset>1562100</wp:posOffset>
@@ -62,7 +62,7 @@
         </w:drawing>
       </w:r>
     </w:p>
-    <w:p>
+    <w:p xmlns:wp14="http://schemas.microsoft.com/office/word/2010/wordml" wp14:textId="77777777">
       <w:pPr>
         <w:pStyle w:val="9"/>
         <w:keepNext w:val="0"/>
@@ -78,7 +78,7 @@
         </w:rPr>
       </w:pPr>
     </w:p>
-    <w:p>
+    <w:p xmlns:wp14="http://schemas.microsoft.com/office/word/2010/wordml" wp14:textId="77777777">
       <w:pPr>
         <w:pStyle w:val="9"/>
         <w:keepNext w:val="0"/>
@@ -94,7 +94,7 @@
         </w:rPr>
       </w:pPr>
     </w:p>
-    <w:p>
+    <w:p xmlns:wp14="http://schemas.microsoft.com/office/word/2010/wordml" wp14:textId="77777777">
       <w:pPr>
         <w:pStyle w:val="9"/>
         <w:keepNext w:val="0"/>
@@ -110,7 +110,7 @@
         </w:rPr>
       </w:pPr>
     </w:p>
-    <w:p>
+    <w:p xmlns:wp14="http://schemas.microsoft.com/office/word/2010/wordml" wp14:textId="77777777">
       <w:pPr>
         <w:pStyle w:val="9"/>
         <w:keepNext w:val="0"/>
@@ -126,7 +126,7 @@
         </w:rPr>
       </w:pPr>
     </w:p>
-    <w:p>
+    <w:p xmlns:wp14="http://schemas.microsoft.com/office/word/2010/wordml" wp14:textId="77777777">
       <w:pPr>
         <w:pStyle w:val="9"/>
         <w:keepNext w:val="0"/>
@@ -141,7 +141,7 @@
           <w:u w:val="none"/>
         </w:rPr>
       </w:pPr>
-      <w:bookmarkStart w:id="0" w:name="_gjdgxs" w:colFirst="0" w:colLast="0"/>
+      <w:bookmarkStart w:name="_gjdgxs" w:colFirst="0" w:colLast="0" w:id="0"/>
       <w:bookmarkEnd w:id="0"/>
       <w:r>
         <w:rPr>
@@ -155,7 +155,7 @@
         <w:t>Checkers</w:t>
       </w:r>
     </w:p>
-    <w:p>
+    <w:p xmlns:wp14="http://schemas.microsoft.com/office/word/2010/wordml" wp14:textId="77777777">
       <w:pPr>
         <w:pStyle w:val="9"/>
         <w:keepNext w:val="0"/>
@@ -182,7 +182,7 @@
         <w:t>Student Manual</w:t>
       </w:r>
     </w:p>
-    <w:p>
+    <w:p xmlns:wp14="http://schemas.microsoft.com/office/word/2010/wordml" wp14:textId="77777777">
       <w:pPr>
         <w:pStyle w:val="9"/>
         <w:keepNext w:val="0"/>
@@ -219,7 +219,7 @@
         <w:t xml:space="preserve"> </w:t>
       </w:r>
     </w:p>
-    <w:p>
+    <w:p xmlns:wp14="http://schemas.microsoft.com/office/word/2010/wordml" wp14:textId="77777777">
       <w:pPr>
         <w:keepNext w:val="0"/>
         <w:keepLines w:val="0"/>
@@ -250,7 +250,7 @@
         </w:rPr>
       </w:pPr>
     </w:p>
-    <w:p>
+    <w:p xmlns:wp14="http://schemas.microsoft.com/office/word/2010/wordml" wp14:textId="77777777">
       <w:pPr>
         <w:keepNext w:val="0"/>
         <w:keepLines w:val="0"/>
@@ -281,7 +281,7 @@
         </w:rPr>
       </w:pPr>
     </w:p>
-    <w:p>
+    <w:p xmlns:wp14="http://schemas.microsoft.com/office/word/2010/wordml" wp14:textId="77777777">
       <w:pPr>
         <w:keepNext w:val="0"/>
         <w:keepLines w:val="0"/>
@@ -312,7 +312,7 @@
         </w:rPr>
       </w:pPr>
     </w:p>
-    <w:p>
+    <w:p xmlns:wp14="http://schemas.microsoft.com/office/word/2010/wordml" wp14:textId="77777777">
       <w:pPr>
         <w:keepNext w:val="0"/>
         <w:keepLines w:val="0"/>
@@ -428,7 +428,7 @@
         <w:tab/>
       </w:r>
     </w:p>
-    <w:p>
+    <w:p xmlns:wp14="http://schemas.microsoft.com/office/word/2010/wordml" wp14:textId="77777777">
       <w:pPr>
         <w:keepNext w:val="0"/>
         <w:keepLines w:val="0"/>
@@ -462,7 +462,7 @@
         <w:br w:type="page"/>
       </w:r>
     </w:p>
-    <w:p>
+    <w:p xmlns:wp14="http://schemas.microsoft.com/office/word/2010/wordml" wp14:textId="77777777">
       <w:pPr>
         <w:keepNext/>
         <w:keepLines/>
@@ -510,7 +510,7 @@
         <w:t>Table Of Contents</w:t>
       </w:r>
     </w:p>
-    <w:p>
+    <w:p xmlns:wp14="http://schemas.microsoft.com/office/word/2010/wordml" wp14:textId="77777777">
       <w:pPr>
         <w:keepNext w:val="0"/>
         <w:keepLines w:val="0"/>
@@ -540,7 +540,7 @@
         </w:rPr>
       </w:pPr>
     </w:p>
-    <w:p>
+    <w:p xmlns:wp14="http://schemas.microsoft.com/office/word/2010/wordml" wp14:textId="77777777">
       <w:pPr>
         <w:keepNext w:val="0"/>
         <w:keepLines w:val="0"/>
@@ -608,7 +608,7 @@
         <w:t>3</w:t>
       </w:r>
     </w:p>
-    <w:p>
+    <w:p xmlns:wp14="http://schemas.microsoft.com/office/word/2010/wordml" wp14:textId="77777777">
       <w:pPr>
         <w:keepNext w:val="0"/>
         <w:keepLines w:val="0"/>
@@ -641,7 +641,7 @@
         <w:t>Team Formation………………………………………………………………………..3</w:t>
       </w:r>
     </w:p>
-    <w:p>
+    <w:p xmlns:wp14="http://schemas.microsoft.com/office/word/2010/wordml" wp14:textId="77777777">
       <w:pPr>
         <w:keepNext w:val="0"/>
         <w:keepLines w:val="0"/>
@@ -718,7 +718,7 @@
         <w:t>3</w:t>
       </w:r>
     </w:p>
-    <w:p>
+    <w:p xmlns:wp14="http://schemas.microsoft.com/office/word/2010/wordml" wp14:textId="77777777">
       <w:pPr>
         <w:keepNext w:val="0"/>
         <w:keepLines w:val="0"/>
@@ -817,7 +817,7 @@
         <w:t>3</w:t>
       </w:r>
     </w:p>
-    <w:p>
+    <w:p xmlns:wp14="http://schemas.microsoft.com/office/word/2010/wordml" wp14:textId="77777777">
       <w:pPr>
         <w:keepNext w:val="0"/>
         <w:keepLines w:val="0"/>
@@ -870,7 +870,7 @@
         <w:t>………….. 4</w:t>
       </w:r>
     </w:p>
-    <w:p>
+    <w:p xmlns:wp14="http://schemas.microsoft.com/office/word/2010/wordml" wp14:textId="77777777">
       <w:pPr>
         <w:keepNext w:val="0"/>
         <w:keepLines w:val="0"/>
@@ -946,7 +946,7 @@
         <w:t>4</w:t>
       </w:r>
     </w:p>
-    <w:p>
+    <w:p xmlns:wp14="http://schemas.microsoft.com/office/word/2010/wordml" wp14:textId="77777777">
       <w:pPr>
         <w:keepNext w:val="0"/>
         <w:keepLines w:val="0"/>
@@ -1023,7 +1023,7 @@
         <w:t>4</w:t>
       </w:r>
     </w:p>
-    <w:p>
+    <w:p xmlns:wp14="http://schemas.microsoft.com/office/word/2010/wordml" wp14:textId="77777777">
       <w:pPr>
         <w:keepNext w:val="0"/>
         <w:keepLines w:val="0"/>
@@ -1076,7 +1076,7 @@
         <w:t>4</w:t>
       </w:r>
     </w:p>
-    <w:p>
+    <w:p xmlns:wp14="http://schemas.microsoft.com/office/word/2010/wordml" wp14:textId="77777777">
       <w:pPr>
         <w:keepNext w:val="0"/>
         <w:keepLines w:val="0"/>
@@ -1145,7 +1145,7 @@
         <w:t>. 5</w:t>
       </w:r>
     </w:p>
-    <w:p>
+    <w:p xmlns:wp14="http://schemas.microsoft.com/office/word/2010/wordml" wp14:textId="77777777">
       <w:pPr>
         <w:keepNext w:val="0"/>
         <w:keepLines w:val="0"/>
@@ -1198,7 +1198,7 @@
         <w:t>…… 5</w:t>
       </w:r>
     </w:p>
-    <w:p>
+    <w:p xmlns:wp14="http://schemas.microsoft.com/office/word/2010/wordml" wp14:textId="77777777">
       <w:pPr>
         <w:keepNext w:val="0"/>
         <w:keepLines w:val="0"/>
@@ -1251,7 +1251,7 @@
         <w:t>5</w:t>
       </w:r>
     </w:p>
-    <w:p>
+    <w:p xmlns:wp14="http://schemas.microsoft.com/office/word/2010/wordml" wp14:textId="77777777">
       <w:pPr>
         <w:keepNext w:val="0"/>
         <w:keepLines w:val="0"/>
@@ -1327,7 +1327,7 @@
         <w:t xml:space="preserve"> 5</w:t>
       </w:r>
     </w:p>
-    <w:p>
+    <w:p xmlns:wp14="http://schemas.microsoft.com/office/word/2010/wordml" wp14:textId="77777777">
       <w:pPr>
         <w:keepNext w:val="0"/>
         <w:keepLines w:val="0"/>
@@ -1403,7 +1403,7 @@
         <w:t>5</w:t>
       </w:r>
     </w:p>
-    <w:p>
+    <w:p xmlns:wp14="http://schemas.microsoft.com/office/word/2010/wordml" wp14:textId="77777777">
       <w:pPr>
         <w:keepNext w:val="0"/>
         <w:keepLines w:val="0"/>
@@ -1470,7 +1470,7 @@
         <w:t>5</w:t>
       </w:r>
     </w:p>
-    <w:p>
+    <w:p xmlns:wp14="http://schemas.microsoft.com/office/word/2010/wordml" wp14:textId="77777777">
       <w:pPr>
         <w:keepNext w:val="0"/>
         <w:keepLines w:val="0"/>
@@ -1498,7 +1498,7 @@
         <w:t xml:space="preserve"> Write Your Project Report …………………………………………………………….. 5</w:t>
       </w:r>
     </w:p>
-    <w:p>
+    <w:p xmlns:wp14="http://schemas.microsoft.com/office/word/2010/wordml" wp14:textId="77777777">
       <w:pPr>
         <w:keepNext w:val="0"/>
         <w:keepLines w:val="0"/>
@@ -1573,7 +1573,7 @@
         <w:t>5</w:t>
       </w:r>
     </w:p>
-    <w:p>
+    <w:p xmlns:wp14="http://schemas.microsoft.com/office/word/2010/wordml" wp14:textId="77777777">
       <w:pPr>
         <w:keepNext w:val="0"/>
         <w:keepLines w:val="0"/>
@@ -1650,7 +1650,7 @@
         <w:t>6</w:t>
       </w:r>
     </w:p>
-    <w:p>
+    <w:p xmlns:wp14="http://schemas.microsoft.com/office/word/2010/wordml" wp14:textId="77777777">
       <w:pPr>
         <w:keepNext w:val="0"/>
         <w:keepLines w:val="0"/>
@@ -1725,7 +1725,7 @@
         <w:t>6</w:t>
       </w:r>
     </w:p>
-    <w:p>
+    <w:p xmlns:wp14="http://schemas.microsoft.com/office/word/2010/wordml" wp14:textId="77777777">
       <w:pPr>
         <w:keepNext w:val="0"/>
         <w:keepLines w:val="0"/>
@@ -1801,7 +1801,7 @@
         <w:t>6</w:t>
       </w:r>
     </w:p>
-    <w:p>
+    <w:p xmlns:wp14="http://schemas.microsoft.com/office/word/2010/wordml" wp14:textId="77777777">
       <w:pPr>
         <w:keepNext w:val="0"/>
         <w:keepLines w:val="0"/>
@@ -1877,7 +1877,7 @@
         <w:t>7</w:t>
       </w:r>
     </w:p>
-    <w:p>
+    <w:p xmlns:wp14="http://schemas.microsoft.com/office/word/2010/wordml" wp14:textId="77777777">
       <w:pPr>
         <w:keepNext w:val="0"/>
         <w:keepLines w:val="0"/>
@@ -1953,7 +1953,7 @@
         <w:t>7</w:t>
       </w:r>
     </w:p>
-    <w:p>
+    <w:p xmlns:wp14="http://schemas.microsoft.com/office/word/2010/wordml" wp14:textId="77777777">
       <w:pPr>
         <w:keepNext w:val="0"/>
         <w:keepLines w:val="0"/>
@@ -2006,7 +2006,7 @@
         <w:t>8</w:t>
       </w:r>
     </w:p>
-    <w:p>
+    <w:p xmlns:wp14="http://schemas.microsoft.com/office/word/2010/wordml" wp14:textId="77777777">
       <w:pPr>
         <w:keepNext w:val="0"/>
         <w:keepLines w:val="0"/>
@@ -2081,7 +2081,7 @@
         <w:t>9</w:t>
       </w:r>
     </w:p>
-    <w:p>
+    <w:p xmlns:wp14="http://schemas.microsoft.com/office/word/2010/wordml" wp14:textId="77777777">
       <w:pPr>
         <w:keepNext w:val="0"/>
         <w:keepLines w:val="0"/>
@@ -2156,7 +2156,7 @@
         <w:t>9</w:t>
       </w:r>
     </w:p>
-    <w:p>
+    <w:p xmlns:wp14="http://schemas.microsoft.com/office/word/2010/wordml" wp14:textId="77777777">
       <w:pPr>
         <w:keepNext w:val="0"/>
         <w:keepLines w:val="0"/>
@@ -2184,7 +2184,7 @@
         <w:t>10.Project Report Template…………………………………………..…………………..10</w:t>
       </w:r>
     </w:p>
-    <w:p>
+    <w:p xmlns:wp14="http://schemas.microsoft.com/office/word/2010/wordml" wp14:textId="77777777">
       <w:pPr>
         <w:keepNext w:val="0"/>
         <w:keepLines w:val="0"/>
@@ -2205,7 +2205,7 @@
         </w:rPr>
       </w:pPr>
     </w:p>
-    <w:p>
+    <w:p xmlns:wp14="http://schemas.microsoft.com/office/word/2010/wordml" wp14:textId="77777777">
       <w:pPr>
         <w:keepNext w:val="0"/>
         <w:keepLines w:val="0"/>
@@ -2226,7 +2226,7 @@
         </w:rPr>
       </w:pPr>
     </w:p>
-    <w:p>
+    <w:p xmlns:wp14="http://schemas.microsoft.com/office/word/2010/wordml" wp14:textId="77777777">
       <w:pPr>
         <w:keepNext/>
         <w:keepLines/>
@@ -2283,7 +2283,7 @@
         <w:t xml:space="preserve">Introduction </w:t>
       </w:r>
     </w:p>
-    <w:p>
+    <w:p xmlns:wp14="http://schemas.microsoft.com/office/word/2010/wordml" wp14:textId="77777777">
       <w:pPr>
         <w:keepNext w:val="0"/>
         <w:keepLines w:val="0"/>
@@ -2431,7 +2431,7 @@
         <w:t>penlab.</w:t>
       </w:r>
     </w:p>
-    <w:p>
+    <w:p xmlns:wp14="http://schemas.microsoft.com/office/word/2010/wordml" wp14:textId="77777777">
       <w:pPr>
         <w:keepNext w:val="0"/>
         <w:keepLines w:val="0"/>
@@ -2455,7 +2455,7 @@
         </w:rPr>
       </w:pPr>
     </w:p>
-    <w:p>
+    <w:p xmlns:wp14="http://schemas.microsoft.com/office/word/2010/wordml" wp14:textId="77777777">
       <w:pPr>
         <w:keepNext/>
         <w:keepLines/>
@@ -2494,7 +2494,7 @@
         <w:t xml:space="preserve"> Team Formation</w:t>
       </w:r>
     </w:p>
-    <w:p>
+    <w:p xmlns:wp14="http://schemas.microsoft.com/office/word/2010/wordml" wp14:textId="77777777">
       <w:pPr>
         <w:keepNext/>
         <w:keepLines/>
@@ -2522,7 +2522,7 @@
         <w:t>Students are allowed to work with one other student (teams of two) to complete the coding project. Everyone must create a team formation to submit on Canvas, even those who are working alone; see the Team Formation Instructions pdf on Gitlab for submission details related to Canvas.</w:t>
       </w:r>
     </w:p>
-    <w:p>
+    <w:p xmlns:wp14="http://schemas.microsoft.com/office/word/2010/wordml" wp14:textId="77777777">
       <w:pPr>
         <w:keepNext/>
         <w:keepLines/>
@@ -2578,7 +2578,7 @@
         <w:t xml:space="preserve">Checkers World Game Mechanics </w:t>
       </w:r>
     </w:p>
-    <w:p>
+    <w:p xmlns:wp14="http://schemas.microsoft.com/office/word/2010/wordml" wp14:textId="77777777">
       <w:pPr>
         <w:pStyle w:val="3"/>
         <w:keepLines/>
@@ -2604,7 +2604,7 @@
         <w:t xml:space="preserve">Environment </w:t>
       </w:r>
     </w:p>
-    <w:p>
+    <w:p xmlns:wp14="http://schemas.microsoft.com/office/word/2010/wordml" wp14:textId="77777777">
       <w:pPr>
         <w:keepNext w:val="0"/>
         <w:keepLines w:val="0"/>
@@ -2699,7 +2699,7 @@
         <w:t>. The rules are similar except the Checkers board in this shell can have a variable size governed by the following rules:</w:t>
       </w:r>
     </w:p>
-    <w:p>
+    <w:p xmlns:wp14="http://schemas.microsoft.com/office/word/2010/wordml" wp14:textId="77777777">
       <w:pPr>
         <w:keepNext/>
         <w:keepLines/>
@@ -2746,7 +2746,7 @@
         <w:t>Board Parameters:</w:t>
       </w:r>
     </w:p>
-    <w:p>
+    <w:p xmlns:wp14="http://schemas.microsoft.com/office/word/2010/wordml" wp14:textId="77777777">
       <w:pPr>
         <w:keepNext w:val="0"/>
         <w:keepLines w:val="0"/>
@@ -2808,7 +2808,7 @@
         <w:t>M = number of rows</w:t>
       </w:r>
     </w:p>
-    <w:p>
+    <w:p xmlns:wp14="http://schemas.microsoft.com/office/word/2010/wordml" wp14:textId="77777777">
       <w:pPr>
         <w:keepNext w:val="0"/>
         <w:keepLines w:val="0"/>
@@ -2870,7 +2870,7 @@
         <w:t>N = number of columns</w:t>
       </w:r>
     </w:p>
-    <w:p>
+    <w:p xmlns:wp14="http://schemas.microsoft.com/office/word/2010/wordml" wp14:textId="77777777">
       <w:pPr>
         <w:keepNext w:val="0"/>
         <w:keepLines w:val="0"/>
@@ -2932,7 +2932,7 @@
         <w:t>P = number of rows occupied by pieces in the initial state</w:t>
       </w:r>
     </w:p>
-    <w:p>
+    <w:p xmlns:wp14="http://schemas.microsoft.com/office/word/2010/wordml" wp14:textId="77777777">
       <w:pPr>
         <w:keepNext w:val="0"/>
         <w:keepLines w:val="0"/>
@@ -2985,7 +2985,7 @@
         <w:t>Q = number of unoccupied rows that separate the two sides in the initial state</w:t>
       </w:r>
     </w:p>
-    <w:p>
+    <w:p xmlns:wp14="http://schemas.microsoft.com/office/word/2010/wordml" wp14:textId="77777777">
       <w:pPr>
         <w:keepNext w:val="0"/>
         <w:keepLines w:val="0"/>
@@ -3006,7 +3006,7 @@
         </w:rPr>
       </w:pPr>
     </w:p>
-    <w:p>
+    <w:p xmlns:wp14="http://schemas.microsoft.com/office/word/2010/wordml" wp14:textId="77777777">
       <w:pPr>
         <w:keepNext/>
         <w:keepLines/>
@@ -3053,7 +3053,7 @@
         <w:t>Parameter Constraints:</w:t>
       </w:r>
     </w:p>
-    <w:p>
+    <w:p xmlns:wp14="http://schemas.microsoft.com/office/word/2010/wordml" wp14:textId="77777777">
       <w:pPr>
         <w:keepNext w:val="0"/>
         <w:keepLines w:val="0"/>
@@ -3115,7 +3115,7 @@
         <w:t>Q &gt; 0</w:t>
       </w:r>
     </w:p>
-    <w:p>
+    <w:p xmlns:wp14="http://schemas.microsoft.com/office/word/2010/wordml" wp14:textId="77777777">
       <w:pPr>
         <w:keepNext w:val="0"/>
         <w:keepLines w:val="0"/>
@@ -3177,7 +3177,7 @@
         <w:t>M = 2P + Q</w:t>
       </w:r>
     </w:p>
-    <w:p>
+    <w:p xmlns:wp14="http://schemas.microsoft.com/office/word/2010/wordml" wp14:textId="77777777">
       <w:pPr>
         <w:keepNext w:val="0"/>
         <w:keepLines w:val="0"/>
@@ -3233,7 +3233,7 @@
         <w:t>N*P is even</w:t>
       </w:r>
     </w:p>
-    <w:p>
+    <w:p xmlns:wp14="http://schemas.microsoft.com/office/word/2010/wordml" wp14:textId="77777777">
       <w:pPr>
         <w:pStyle w:val="3"/>
         <w:keepLines/>
@@ -3259,7 +3259,7 @@
         <w:t xml:space="preserve">Actuators </w:t>
       </w:r>
     </w:p>
-    <w:p>
+    <w:p xmlns:wp14="http://schemas.microsoft.com/office/word/2010/wordml" wp14:textId="77777777">
       <w:pPr>
         <w:keepNext w:val="0"/>
         <w:keepLines w:val="0"/>
@@ -3328,7 +3328,7 @@
         <w:t>ove object with col = -1, row = -1</w:t>
       </w:r>
     </w:p>
-    <w:p>
+    <w:p xmlns:wp14="http://schemas.microsoft.com/office/word/2010/wordml" wp14:textId="77777777">
       <w:pPr>
         <w:pStyle w:val="3"/>
         <w:keepLines/>
@@ -3354,7 +3354,7 @@
         <w:t>Sensors</w:t>
       </w:r>
     </w:p>
-    <w:p>
+    <w:p xmlns:wp14="http://schemas.microsoft.com/office/word/2010/wordml" wp14:textId="77777777">
       <w:pPr>
         <w:keepNext w:val="0"/>
         <w:keepLines w:val="0"/>
@@ -3400,7 +3400,7 @@
         <w:t>Your AI should return a Move object to tell the shell which step you are going to make. For more information, please read the shell manual.</w:t>
       </w:r>
     </w:p>
-    <w:p>
+    <w:p xmlns:wp14="http://schemas.microsoft.com/office/word/2010/wordml" wp14:textId="77777777">
       <w:pPr>
         <w:keepNext/>
         <w:keepLines/>
@@ -3459,7 +3459,7 @@
         <w:t>Tasks to Complete</w:t>
       </w:r>
     </w:p>
-    <w:p>
+    <w:p xmlns:wp14="http://schemas.microsoft.com/office/word/2010/wordml" wp14:textId="77777777">
       <w:pPr>
         <w:pStyle w:val="3"/>
         <w:keepLines/>
@@ -3485,7 +3485,7 @@
         <w:t xml:space="preserve">Setup Your Environment </w:t>
       </w:r>
     </w:p>
-    <w:p>
+    <w:p xmlns:wp14="http://schemas.microsoft.com/office/word/2010/wordml" wp14:textId="77777777">
       <w:pPr>
         <w:keepNext w:val="0"/>
         <w:keepLines w:val="0"/>
@@ -3545,7 +3545,7 @@
         <w:t xml:space="preserve"> UCI’s openlab; any other coding environment is not supported. </w:t>
       </w:r>
     </w:p>
-    <w:p>
+    <w:p xmlns:wp14="http://schemas.microsoft.com/office/word/2010/wordml" wp14:textId="77777777">
       <w:pPr>
         <w:keepNext/>
         <w:keepLines/>
@@ -3593,7 +3593,7 @@
         <w:t xml:space="preserve">Install Required Applications </w:t>
       </w:r>
     </w:p>
-    <w:p>
+    <w:p xmlns:wp14="http://schemas.microsoft.com/office/word/2010/wordml" wp14:textId="77777777">
       <w:pPr>
         <w:keepNext w:val="0"/>
         <w:keepLines w:val="0"/>
@@ -3710,7 +3710,7 @@
         <w:t xml:space="preserve">. Download the MSI installer for Windows, and run the installer for PuTTY. </w:t>
       </w:r>
     </w:p>
-    <w:p>
+    <w:p xmlns:wp14="http://schemas.microsoft.com/office/word/2010/wordml" wp14:textId="77777777">
       <w:pPr>
         <w:pStyle w:val="4"/>
         <w:keepLines/>
@@ -3739,7 +3739,7 @@
         <w:t>Connect to Openlab</w:t>
       </w:r>
     </w:p>
-    <w:p>
+    <w:p xmlns:wp14="http://schemas.microsoft.com/office/word/2010/wordml" wp14:textId="77777777">
       <w:pPr>
         <w:keepNext w:val="0"/>
         <w:keepLines w:val="0"/>
@@ -3877,7 +3877,7 @@
         <w:t xml:space="preserve"> login using your ICS account info. </w:t>
       </w:r>
     </w:p>
-    <w:p>
+    <w:p xmlns:wp14="http://schemas.microsoft.com/office/word/2010/wordml" wp14:textId="77777777">
       <w:pPr>
         <w:keepNext w:val="0"/>
         <w:keepLines w:val="0"/>
@@ -3941,7 +3941,7 @@
         <w:t xml:space="preserve">Extra information about openlab: </w:t>
       </w:r>
     </w:p>
-    <w:p>
+    <w:p xmlns:wp14="http://schemas.microsoft.com/office/word/2010/wordml" wp14:textId="77777777">
       <w:pPr>
         <w:keepNext w:val="0"/>
         <w:keepLines w:val="0"/>
@@ -4026,7 +4026,7 @@
         <w:t xml:space="preserve"> </w:t>
       </w:r>
     </w:p>
-    <w:p>
+    <w:p xmlns:wp14="http://schemas.microsoft.com/office/word/2010/wordml" wp14:textId="77777777">
       <w:pPr>
         <w:keepNext w:val="0"/>
         <w:keepLines w:val="0"/>
@@ -4095,7 +4095,7 @@
         <w:fldChar w:fldCharType="end"/>
       </w:r>
     </w:p>
-    <w:p>
+    <w:p xmlns:wp14="http://schemas.microsoft.com/office/word/2010/wordml" wp14:textId="77777777">
       <w:pPr>
         <w:pStyle w:val="3"/>
         <w:keepLines/>
@@ -4121,7 +4121,7 @@
         <w:t>Program Your AI</w:t>
       </w:r>
     </w:p>
-    <w:p>
+    <w:p xmlns:wp14="http://schemas.microsoft.com/office/word/2010/wordml" wp14:textId="77777777">
       <w:pPr>
         <w:keepNext w:val="0"/>
         <w:keepLines w:val="0"/>
@@ -4198,7 +4198,7 @@
         <w:t>class.</w:t>
       </w:r>
     </w:p>
-    <w:p>
+    <w:p xmlns:wp14="http://schemas.microsoft.com/office/word/2010/wordml" wp14:textId="77777777">
       <w:pPr>
         <w:pStyle w:val="3"/>
         <w:keepLines/>
@@ -4223,7 +4223,7 @@
         <w:t>Compile Your AI</w:t>
       </w:r>
     </w:p>
-    <w:p>
+    <w:p xmlns:wp14="http://schemas.microsoft.com/office/word/2010/wordml" wp14:textId="77777777">
       <w:pPr>
         <w:keepNext w:val="0"/>
         <w:keepLines w:val="0"/>
@@ -4325,7 +4325,7 @@
         <w:t>.</w:t>
       </w:r>
     </w:p>
-    <w:p>
+    <w:p xmlns:wp14="http://schemas.microsoft.com/office/word/2010/wordml" wp14:textId="77777777">
       <w:pPr>
         <w:pStyle w:val="3"/>
         <w:keepLines/>
@@ -4360,7 +4360,7 @@
         <w:t xml:space="preserve"> </w:t>
       </w:r>
     </w:p>
-    <w:p>
+    <w:p xmlns:wp14="http://schemas.microsoft.com/office/word/2010/wordml" wp14:textId="77777777">
       <w:pPr>
         <w:keepNext w:val="0"/>
         <w:keepLines w:val="0"/>
@@ -4446,7 +4446,7 @@
         <w:t>to load Python 3.5.2.</w:t>
       </w:r>
     </w:p>
-    <w:p>
+    <w:p xmlns:wp14="http://schemas.microsoft.com/office/word/2010/wordml" wp14:textId="77777777">
       <w:pPr>
         <w:pStyle w:val="3"/>
         <w:keepLines/>
@@ -4472,7 +4472,7 @@
         <w:t>Submit Your Project</w:t>
       </w:r>
     </w:p>
-    <w:p>
+    <w:p xmlns:wp14="http://schemas.microsoft.com/office/word/2010/wordml" wp14:textId="77777777">
       <w:pPr>
         <w:keepNext w:val="0"/>
         <w:keepLines w:val="0"/>
@@ -4597,7 +4597,7 @@
         <w:t xml:space="preserve"> to make your zip file, and submit the zip file in Canvas. </w:t>
       </w:r>
     </w:p>
-    <w:p>
+    <w:p xmlns:wp14="http://schemas.microsoft.com/office/word/2010/wordml" wp14:textId="77777777">
       <w:pPr>
         <w:pStyle w:val="3"/>
         <w:keepLines/>
@@ -4610,7 +4610,7 @@
           <w:szCs w:val="28"/>
         </w:rPr>
       </w:pPr>
-      <w:bookmarkStart w:id="1" w:name="_98wfs4kukgw8" w:colFirst="0" w:colLast="0"/>
+      <w:bookmarkStart w:name="_98wfs4kukgw8" w:colFirst="0" w:colLast="0" w:id="1"/>
       <w:bookmarkEnd w:id="1"/>
       <w:r>
         <w:rPr>
@@ -4623,7 +4623,7 @@
         <w:t>Write Your Project Report (end of quarter)</w:t>
       </w:r>
     </w:p>
-    <w:p>
+    <w:p xmlns:wp14="http://schemas.microsoft.com/office/word/2010/wordml" wp14:textId="77777777">
       <w:pPr>
         <w:widowControl w:val="0"/>
         <w:spacing w:before="80" w:after="80" w:line="276" w:lineRule="auto"/>
@@ -4654,7 +4654,7 @@
         <w:t xml:space="preserve"> format.</w:t>
       </w:r>
     </w:p>
-    <w:p>
+    <w:p xmlns:wp14="http://schemas.microsoft.com/office/word/2010/wordml" wp14:textId="77777777">
       <w:pPr>
         <w:keepNext/>
         <w:keepLines/>
@@ -4713,7 +4713,7 @@
         <w:t>Understanding the Tournament</w:t>
       </w:r>
     </w:p>
-    <w:p>
+    <w:p xmlns:wp14="http://schemas.microsoft.com/office/word/2010/wordml" wp14:textId="77777777">
       <w:pPr>
         <w:keepNext w:val="0"/>
         <w:keepLines w:val="0"/>
@@ -4868,7 +4868,7 @@
         <w:t>Tournament results will determine how many extra credit points you get for writing a better AI than your classmates. Results/rankings will be posted to the class.</w:t>
       </w:r>
     </w:p>
-    <w:p>
+    <w:p xmlns:wp14="http://schemas.microsoft.com/office/word/2010/wordml" wp14:textId="77777777">
       <w:pPr>
         <w:keepNext/>
         <w:keepLines/>
@@ -4927,7 +4927,7 @@
         <w:t>Grading Policy</w:t>
       </w:r>
     </w:p>
-    <w:p>
+    <w:p xmlns:wp14="http://schemas.microsoft.com/office/word/2010/wordml" wp14:textId="77777777">
       <w:pPr>
         <w:keepNext/>
         <w:keepLines/>
@@ -5010,53 +5010,102 @@
         <w:t xml:space="preserve"> AI</w:t>
       </w:r>
     </w:p>
+    <w:p xmlns:wp14="http://schemas.microsoft.com/office/word/2010/wordml" wp14:textId="77777777">
+      <w:pPr>
+        <w:keepNext w:val="0"/>
+        <w:keepLines w:val="0"/>
+        <w:widowControl w:val="0"/>
+        <w:pBdr>
+          <w:top w:val="none" w:color="auto" w:sz="0" w:space="0"/>
+          <w:left w:val="none" w:color="auto" w:sz="0" w:space="0"/>
+          <w:bottom w:val="none" w:color="auto" w:sz="0" w:space="0"/>
+          <w:right w:val="none" w:color="auto" w:sz="0" w:space="0"/>
+          <w:between w:val="none" w:color="auto" w:sz="0" w:space="0"/>
+        </w:pBdr>
+        <w:shd w:val="clear" w:color="auto" w:fill="auto"/>
+        <w:spacing w:before="80" w:after="80" w:line="276" w:lineRule="auto"/>
+        <w:ind w:left="405" w:right="0" w:hanging="405"/>
+        <w:jc w:val="left"/>
+        <w:rPr>
+          <w:rFonts w:ascii="Arial" w:hAnsi="Arial" w:eastAsia="Arial" w:cs="Arial"/>
+          <w:i w:val="0"/>
+          <w:iCs w:val="0"/>
+          <w:caps w:val="0"/>
+          <w:smallCaps w:val="0"/>
+          <w:strike w:val="0"/>
+          <w:dstrike w:val="0"/>
+          <w:color w:val="000000"/>
+          <w:sz w:val="24"/>
+          <w:szCs w:val="24"/>
+          <w:u w:val="none"/>
+          <w:shd w:val="clear" w:fill="auto"/>
+          <w:vertAlign w:val="baseline"/>
+          <w:rtl w:val="0"/>
+        </w:rPr>
+      </w:pPr>
+      <w:r>
+        <w:rPr>
+          <w:rFonts w:ascii="Arial" w:hAnsi="Arial" w:eastAsia="Arial" w:cs="Arial"/>
+          <w:i w:val="0"/>
+          <w:iCs w:val="0"/>
+          <w:caps w:val="0"/>
+          <w:smallCaps w:val="0"/>
+          <w:strike w:val="0"/>
+          <w:dstrike w:val="0"/>
+          <w:color w:val="000000"/>
+          <w:sz w:val="24"/>
+          <w:szCs w:val="24"/>
+          <w:u w:val="none"/>
+          <w:shd w:val="clear" w:fill="auto"/>
+          <w:vertAlign w:val="baseline"/>
+        </w:rPr>
+        <w:t xml:space="preserve">40% for successful submission (submitted and could run without errors), 60% comes from 60% wins against Random AI. </w:t>
+      </w:r>
+    </w:p>
     <w:p>
       <w:pPr>
-        <w:keepNext w:val="0"/>
-        <w:keepLines w:val="0"/>
-        <w:widowControl w:val="0"/>
-        <w:pBdr>
-          <w:top w:val="none" w:color="auto" w:sz="0" w:space="0"/>
-          <w:left w:val="none" w:color="auto" w:sz="0" w:space="0"/>
-          <w:bottom w:val="none" w:color="auto" w:sz="0" w:space="0"/>
-          <w:right w:val="none" w:color="auto" w:sz="0" w:space="0"/>
-          <w:between w:val="none" w:color="auto" w:sz="0" w:space="0"/>
-        </w:pBdr>
-        <w:shd w:val="clear" w:fill="auto"/>
+        <w:pStyle w:val="1"/>
+        <w:keepNext w:val="0"/>
+        <w:widowControl w:val="0"/>
+        <w:shd w:val="clear" w:color="auto" w:fill="auto"/>
         <w:spacing w:before="80" w:after="80" w:line="276" w:lineRule="auto"/>
         <w:ind w:left="405" w:right="0" w:hanging="405"/>
         <w:jc w:val="left"/>
         <w:rPr>
           <w:rFonts w:ascii="Arial" w:hAnsi="Arial" w:eastAsia="Arial" w:cs="Arial"/>
           <w:i w:val="0"/>
-          <w:smallCaps w:val="0"/>
-          <w:strike w:val="0"/>
-          <w:color w:val="000000"/>
-          <w:sz w:val="24"/>
-          <w:szCs w:val="24"/>
-          <w:u w:val="none"/>
-          <w:shd w:val="clear" w:fill="auto"/>
-          <w:vertAlign w:val="baseline"/>
-        </w:rPr>
-      </w:pPr>
-      <w:r>
-        <w:rPr>
-          <w:rFonts w:ascii="Arial" w:hAnsi="Arial" w:eastAsia="Arial" w:cs="Arial"/>
-          <w:i w:val="0"/>
-          <w:smallCaps w:val="0"/>
-          <w:strike w:val="0"/>
-          <w:color w:val="000000"/>
-          <w:sz w:val="24"/>
-          <w:szCs w:val="24"/>
-          <w:u w:val="none"/>
-          <w:shd w:val="clear" w:fill="auto"/>
-          <w:vertAlign w:val="baseline"/>
-          <w:rtl w:val="0"/>
-        </w:rPr>
-        <w:t>Your AI should beat Random AI (6 times) 40% for successful submission, 10% per test</w:t>
-      </w:r>
-    </w:p>
-    <w:p>
+          <w:iCs w:val="0"/>
+          <w:caps w:val="0"/>
+          <w:smallCaps w:val="0"/>
+          <w:strike w:val="0"/>
+          <w:dstrike w:val="0"/>
+          <w:color w:val="000000" w:themeColor="text1" w:themeTint="FF" w:themeShade="FF"/>
+          <w:sz w:val="24"/>
+          <w:szCs w:val="24"/>
+          <w:u w:val="none"/>
+          <w:vertAlign w:val="baseline"/>
+          <w:rtl w:val="0"/>
+        </w:rPr>
+      </w:pPr>
+      <w:r>
+        <w:rPr>
+          <w:rFonts w:ascii="Arial" w:hAnsi="Arial" w:eastAsia="Arial" w:cs="Arial"/>
+          <w:i w:val="0"/>
+          <w:iCs w:val="0"/>
+          <w:caps w:val="0"/>
+          <w:smallCaps w:val="0"/>
+          <w:strike w:val="0"/>
+          <w:dstrike w:val="0"/>
+          <w:color w:val="000000" w:themeColor="text1" w:themeTint="FF" w:themeShade="FF"/>
+          <w:sz w:val="24"/>
+          <w:szCs w:val="24"/>
+          <w:u w:val="none"/>
+          <w:vertAlign w:val="baseline"/>
+        </w:rPr>
+        <w:t>For example, if your AI win 50% of the games against Random AI, your score will be 40%+50%*60%/60%=90%. If your AI win more than 60% of the games, your score will be 100%.</w:t>
+      </w:r>
+    </w:p>
+    <w:p xmlns:wp14="http://schemas.microsoft.com/office/word/2010/wordml" wp14:textId="77777777">
       <w:pPr>
         <w:keepNext/>
         <w:keepLines/>
@@ -5089,34 +5138,40 @@
       <w:r>
         <w:rPr>
           <w:rFonts w:ascii="Arial" w:hAnsi="Arial" w:eastAsia="Arial" w:cs="Arial"/>
-          <w:b/>
-          <w:i w:val="0"/>
-          <w:smallCaps w:val="0"/>
-          <w:strike w:val="0"/>
-          <w:color w:val="000000"/>
-          <w:sz w:val="24"/>
-          <w:szCs w:val="24"/>
-          <w:u w:val="none"/>
-          <w:shd w:val="clear" w:fill="auto"/>
-          <w:vertAlign w:val="baseline"/>
-          <w:rtl w:val="0"/>
+          <w:b w:val="1"/>
+          <w:bCs w:val="1"/>
+          <w:i w:val="0"/>
+          <w:iCs w:val="0"/>
+          <w:caps w:val="0"/>
+          <w:smallCaps w:val="0"/>
+          <w:strike w:val="0"/>
+          <w:dstrike w:val="0"/>
+          <w:color w:val="000000"/>
+          <w:sz w:val="24"/>
+          <w:szCs w:val="24"/>
+          <w:u w:val="none"/>
+          <w:shd w:val="clear" w:fill="auto"/>
+          <w:vertAlign w:val="baseline"/>
         </w:rPr>
         <w:t xml:space="preserve">2nd Deadline for </w:t>
       </w:r>
       <w:r>
         <w:rPr>
-          <w:rFonts w:hint="eastAsia" w:ascii="Arial" w:hAnsi="Arial" w:eastAsia="宋体" w:cs="Arial"/>
-          <w:b/>
-          <w:i w:val="0"/>
-          <w:smallCaps w:val="0"/>
-          <w:strike w:val="0"/>
-          <w:color w:val="000000"/>
-          <w:sz w:val="24"/>
-          <w:szCs w:val="24"/>
-          <w:u w:val="none"/>
-          <w:shd w:val="clear" w:fill="auto"/>
-          <w:vertAlign w:val="baseline"/>
-          <w:rtl w:val="0"/>
+          <w:rFonts w:ascii="Arial" w:hAnsi="Arial" w:eastAsia="宋体" w:cs="Arial"/>
+          <w:b w:val="1"/>
+          <w:bCs w:val="1"/>
+          <w:i w:val="0"/>
+          <w:iCs w:val="0"/>
+          <w:caps w:val="0"/>
+          <w:smallCaps w:val="0"/>
+          <w:strike w:val="0"/>
+          <w:dstrike w:val="0"/>
+          <w:color w:val="000000"/>
+          <w:sz w:val="24"/>
+          <w:szCs w:val="24"/>
+          <w:u w:val="none"/>
+          <w:shd w:val="clear" w:fill="auto"/>
+          <w:vertAlign w:val="baseline"/>
           <w:lang w:val="en-US" w:eastAsia="zh-CN"/>
         </w:rPr>
         <w:t>Draft</w:t>
@@ -5124,17 +5179,20 @@
       <w:r>
         <w:rPr>
           <w:rFonts w:ascii="Arial" w:hAnsi="Arial" w:eastAsia="Arial" w:cs="Arial"/>
-          <w:b/>
-          <w:i w:val="0"/>
-          <w:smallCaps w:val="0"/>
-          <w:strike w:val="0"/>
-          <w:color w:val="000000"/>
-          <w:sz w:val="24"/>
-          <w:szCs w:val="24"/>
-          <w:u w:val="none"/>
-          <w:shd w:val="clear" w:fill="auto"/>
-          <w:vertAlign w:val="baseline"/>
-          <w:rtl w:val="0"/>
+          <w:b w:val="1"/>
+          <w:bCs w:val="1"/>
+          <w:i w:val="0"/>
+          <w:iCs w:val="0"/>
+          <w:caps w:val="0"/>
+          <w:smallCaps w:val="0"/>
+          <w:strike w:val="0"/>
+          <w:dstrike w:val="0"/>
+          <w:color w:val="000000"/>
+          <w:sz w:val="24"/>
+          <w:szCs w:val="24"/>
+          <w:u w:val="none"/>
+          <w:shd w:val="clear" w:fill="auto"/>
+          <w:vertAlign w:val="baseline"/>
         </w:rPr>
         <w:t xml:space="preserve"> AI</w:t>
       </w:r>
@@ -5142,50 +5200,72 @@
     <w:p>
       <w:pPr>
         <w:keepNext w:val="0"/>
-        <w:keepLines w:val="0"/>
-        <w:widowControl w:val="0"/>
-        <w:pBdr>
-          <w:top w:val="none" w:color="auto" w:sz="0" w:space="0"/>
-          <w:left w:val="none" w:color="auto" w:sz="0" w:space="0"/>
-          <w:bottom w:val="none" w:color="auto" w:sz="0" w:space="0"/>
-          <w:right w:val="none" w:color="auto" w:sz="0" w:space="0"/>
-          <w:between w:val="none" w:color="auto" w:sz="0" w:space="0"/>
-        </w:pBdr>
-        <w:shd w:val="clear" w:fill="auto"/>
+        <w:widowControl w:val="0"/>
+        <w:shd w:val="clear" w:color="auto" w:fill="auto"/>
         <w:spacing w:before="80" w:after="80" w:line="276" w:lineRule="auto"/>
         <w:ind w:left="405" w:right="0" w:hanging="405"/>
         <w:jc w:val="left"/>
         <w:rPr>
           <w:rFonts w:ascii="Arial" w:hAnsi="Arial" w:eastAsia="Arial" w:cs="Arial"/>
           <w:i w:val="0"/>
-          <w:smallCaps w:val="0"/>
-          <w:strike w:val="0"/>
-          <w:color w:val="000000"/>
-          <w:sz w:val="24"/>
-          <w:szCs w:val="24"/>
-          <w:u w:val="none"/>
-          <w:shd w:val="clear" w:fill="auto"/>
-          <w:vertAlign w:val="baseline"/>
-        </w:rPr>
-      </w:pPr>
-      <w:r>
-        <w:rPr>
-          <w:rFonts w:ascii="Arial" w:hAnsi="Arial" w:eastAsia="Arial" w:cs="Arial"/>
-          <w:i w:val="0"/>
-          <w:smallCaps w:val="0"/>
-          <w:strike w:val="0"/>
-          <w:color w:val="000000"/>
-          <w:sz w:val="24"/>
-          <w:szCs w:val="24"/>
-          <w:u w:val="none"/>
-          <w:shd w:val="clear" w:fill="auto"/>
-          <w:vertAlign w:val="baseline"/>
-          <w:rtl w:val="0"/>
-        </w:rPr>
-        <w:t>Your AI should beat Poor AI (6 times) 40% for successful submission, 10% per test</w:t>
+          <w:iCs w:val="0"/>
+          <w:caps w:val="0"/>
+          <w:smallCaps w:val="0"/>
+          <w:strike w:val="0"/>
+          <w:dstrike w:val="0"/>
+          <w:color w:val="000000" w:themeColor="text1" w:themeTint="FF" w:themeShade="FF"/>
+          <w:sz w:val="24"/>
+          <w:szCs w:val="24"/>
+          <w:u w:val="none"/>
+          <w:vertAlign w:val="baseline"/>
+          <w:rtl w:val="0"/>
+        </w:rPr>
+      </w:pPr>
+      <w:r>
+        <w:rPr>
+          <w:rFonts w:ascii="Arial" w:hAnsi="Arial" w:eastAsia="Arial" w:cs="Arial"/>
+          <w:i w:val="0"/>
+          <w:iCs w:val="0"/>
+          <w:caps w:val="0"/>
+          <w:smallCaps w:val="0"/>
+          <w:strike w:val="0"/>
+          <w:dstrike w:val="0"/>
+          <w:color w:val="000000" w:themeColor="text1" w:themeTint="FF" w:themeShade="FF"/>
+          <w:sz w:val="24"/>
+          <w:szCs w:val="24"/>
+          <w:u w:val="none"/>
+          <w:vertAlign w:val="baseline"/>
+        </w:rPr>
+        <w:t>40% for successful submission (submitted and could run without errors), 60% comes from 60% wins against Poor AI.</w:t>
       </w:r>
     </w:p>
     <w:p>
+      <w:pPr>
+        <w:pStyle w:val="1"/>
+        <w:keepNext w:val="0"/>
+        <w:widowControl w:val="0"/>
+        <w:shd w:val="clear" w:color="auto" w:fill="auto"/>
+        <w:spacing w:before="80" w:after="80" w:line="276" w:lineRule="auto"/>
+        <w:ind w:left="0" w:right="0" w:hanging="0"/>
+        <w:jc w:val="left"/>
+        <w:rPr>
+          <w:rFonts w:ascii="Arial" w:hAnsi="Arial" w:eastAsia="Arial" w:cs="Arial"/>
+          <w:i w:val="0"/>
+          <w:iCs w:val="0"/>
+          <w:caps w:val="0"/>
+          <w:smallCaps w:val="0"/>
+          <w:strike w:val="0"/>
+          <w:dstrike w:val="0"/>
+          <w:color w:val="000000" w:themeColor="text1" w:themeTint="FF" w:themeShade="FF"/>
+          <w:sz w:val="24"/>
+          <w:szCs w:val="24"/>
+          <w:u w:val="none"/>
+          <w:vertAlign w:val="baseline"/>
+          <w:rtl w:val="0"/>
+        </w:rPr>
+      </w:pPr>
+    </w:p>
+    <w:p xmlns:wp14="http://schemas.microsoft.com/office/word/2010/wordml" wp14:textId="77777777">
       <w:pPr>
         <w:keepNext/>
         <w:keepLines/>
@@ -5218,68 +5298,137 @@
       <w:r>
         <w:rPr>
           <w:rFonts w:ascii="Arial" w:hAnsi="Arial" w:eastAsia="Arial" w:cs="Arial"/>
-          <w:b/>
-          <w:i w:val="0"/>
-          <w:smallCaps w:val="0"/>
-          <w:strike w:val="0"/>
-          <w:color w:val="000000"/>
-          <w:sz w:val="24"/>
-          <w:szCs w:val="24"/>
-          <w:u w:val="none"/>
-          <w:shd w:val="clear" w:fill="auto"/>
-          <w:vertAlign w:val="baseline"/>
-          <w:rtl w:val="0"/>
+          <w:b w:val="1"/>
+          <w:bCs w:val="1"/>
+          <w:i w:val="0"/>
+          <w:iCs w:val="0"/>
+          <w:caps w:val="0"/>
+          <w:smallCaps w:val="0"/>
+          <w:strike w:val="0"/>
+          <w:dstrike w:val="0"/>
+          <w:color w:val="000000"/>
+          <w:sz w:val="24"/>
+          <w:szCs w:val="24"/>
+          <w:u w:val="none"/>
+          <w:shd w:val="clear" w:fill="auto"/>
+          <w:vertAlign w:val="baseline"/>
         </w:rPr>
         <w:t>3rd Deadline for Final AI</w:t>
       </w:r>
     </w:p>
     <w:p>
       <w:pPr>
-        <w:keepNext w:val="0"/>
-        <w:keepLines w:val="0"/>
-        <w:widowControl w:val="0"/>
-        <w:pBdr>
-          <w:top w:val="none" w:color="auto" w:sz="0" w:space="0"/>
-          <w:left w:val="none" w:color="auto" w:sz="0" w:space="0"/>
-          <w:bottom w:val="none" w:color="auto" w:sz="0" w:space="0"/>
-          <w:right w:val="none" w:color="auto" w:sz="0" w:space="0"/>
-          <w:between w:val="none" w:color="auto" w:sz="0" w:space="0"/>
-        </w:pBdr>
-        <w:shd w:val="clear" w:fill="auto"/>
+        <w:pStyle w:val="1"/>
+        <w:keepNext w:val="0"/>
+        <w:widowControl w:val="0"/>
+        <w:shd w:val="clear" w:color="auto" w:fill="auto"/>
         <w:spacing w:before="80" w:after="80" w:line="276" w:lineRule="auto"/>
         <w:ind w:left="405" w:right="0" w:hanging="405"/>
         <w:jc w:val="left"/>
         <w:rPr>
           <w:rFonts w:ascii="Arial" w:hAnsi="Arial" w:eastAsia="Arial" w:cs="Arial"/>
           <w:i w:val="0"/>
-          <w:smallCaps w:val="0"/>
-          <w:strike w:val="0"/>
-          <w:color w:val="000000"/>
-          <w:sz w:val="24"/>
-          <w:szCs w:val="24"/>
-          <w:u w:val="none"/>
-          <w:shd w:val="clear" w:fill="auto"/>
-          <w:vertAlign w:val="baseline"/>
-        </w:rPr>
-      </w:pPr>
-      <w:r>
-        <w:rPr>
-          <w:rFonts w:ascii="Arial" w:hAnsi="Arial" w:eastAsia="Arial" w:cs="Arial"/>
-          <w:i w:val="0"/>
-          <w:smallCaps w:val="0"/>
-          <w:strike w:val="0"/>
-          <w:color w:val="000000"/>
-          <w:sz w:val="24"/>
-          <w:szCs w:val="24"/>
-          <w:u w:val="none"/>
-          <w:shd w:val="clear" w:fill="auto"/>
-          <w:vertAlign w:val="baseline"/>
-          <w:rtl w:val="0"/>
-        </w:rPr>
-        <w:t>Your AI should beat Average AI (6 times ) 28% for successful submission, 12% per test</w:t>
+          <w:iCs w:val="0"/>
+          <w:caps w:val="0"/>
+          <w:smallCaps w:val="0"/>
+          <w:strike w:val="0"/>
+          <w:dstrike w:val="0"/>
+          <w:color w:val="000000" w:themeColor="text1" w:themeTint="FF" w:themeShade="FF"/>
+          <w:sz w:val="24"/>
+          <w:szCs w:val="24"/>
+          <w:u w:val="none"/>
+          <w:vertAlign w:val="baseline"/>
+          <w:rtl w:val="0"/>
+        </w:rPr>
+      </w:pPr>
+      <w:r>
+        <w:rPr>
+          <w:rFonts w:ascii="Arial" w:hAnsi="Arial" w:eastAsia="Arial" w:cs="Arial"/>
+          <w:i w:val="0"/>
+          <w:iCs w:val="0"/>
+          <w:caps w:val="0"/>
+          <w:smallCaps w:val="0"/>
+          <w:strike w:val="0"/>
+          <w:dstrike w:val="0"/>
+          <w:color w:val="000000" w:themeColor="text1" w:themeTint="FF" w:themeShade="FF"/>
+          <w:sz w:val="24"/>
+          <w:szCs w:val="24"/>
+          <w:u w:val="none"/>
+          <w:vertAlign w:val="baseline"/>
+        </w:rPr>
+        <w:t>28% for successful submission (submitted and could run without errors), 72% comes from 60% wins against Average AI.</w:t>
       </w:r>
     </w:p>
     <w:p>
+      <w:pPr>
+        <w:pStyle w:val="1"/>
+        <w:keepNext w:val="0"/>
+        <w:widowControl w:val="0"/>
+        <w:shd w:val="clear" w:color="auto" w:fill="auto"/>
+        <w:spacing w:before="80" w:after="80" w:line="276" w:lineRule="auto"/>
+        <w:ind w:left="405" w:right="0" w:hanging="405"/>
+        <w:jc w:val="left"/>
+        <w:rPr>
+          <w:rFonts w:ascii="Arial" w:hAnsi="Arial" w:eastAsia="Arial" w:cs="Arial"/>
+          <w:i w:val="0"/>
+          <w:iCs w:val="0"/>
+          <w:caps w:val="0"/>
+          <w:smallCaps w:val="0"/>
+          <w:strike w:val="0"/>
+          <w:dstrike w:val="0"/>
+          <w:color w:val="000000" w:themeColor="text1" w:themeTint="FF" w:themeShade="FF"/>
+          <w:sz w:val="24"/>
+          <w:szCs w:val="24"/>
+          <w:u w:val="none"/>
+          <w:vertAlign w:val="baseline"/>
+          <w:rtl w:val="0"/>
+        </w:rPr>
+      </w:pPr>
+      <w:r>
+        <w:rPr>
+          <w:rFonts w:ascii="Arial" w:hAnsi="Arial" w:eastAsia="Arial" w:cs="Arial"/>
+          <w:i w:val="0"/>
+          <w:iCs w:val="0"/>
+          <w:caps w:val="0"/>
+          <w:smallCaps w:val="0"/>
+          <w:strike w:val="0"/>
+          <w:dstrike w:val="0"/>
+          <w:color w:val="000000" w:themeColor="text1" w:themeTint="FF" w:themeShade="FF"/>
+          <w:sz w:val="24"/>
+          <w:szCs w:val="24"/>
+          <w:u w:val="none"/>
+          <w:vertAlign w:val="baseline"/>
+        </w:rPr>
+        <w:t>For example, if your AI win 50% of the games against Average AI, your score will be 28%+50%*72%/60%=88%. If your AI win more than 60% of the games, your score will be 100%.</w:t>
+      </w:r>
+    </w:p>
+    <w:p>
+      <w:pPr>
+        <w:pStyle w:val="1"/>
+        <w:keepNext w:val="0"/>
+        <w:widowControl w:val="0"/>
+        <w:shd w:val="clear" w:color="auto" w:fill="auto"/>
+        <w:spacing w:before="80" w:after="80" w:line="276" w:lineRule="auto"/>
+        <w:ind w:left="405" w:right="0" w:hanging="405"/>
+        <w:jc w:val="left"/>
+        <w:rPr>
+          <w:rFonts w:ascii="Arial" w:hAnsi="Arial" w:eastAsia="Arial" w:cs="Arial"/>
+          <w:i w:val="0"/>
+          <w:iCs w:val="0"/>
+          <w:caps w:val="0"/>
+          <w:smallCaps w:val="0"/>
+          <w:strike w:val="0"/>
+          <w:dstrike w:val="0"/>
+          <w:color w:val="000000" w:themeColor="text1" w:themeTint="FF" w:themeShade="FF"/>
+          <w:sz w:val="24"/>
+          <w:szCs w:val="24"/>
+          <w:u w:val="none"/>
+          <w:vertAlign w:val="baseline"/>
+          <w:rtl w:val="0"/>
+        </w:rPr>
+      </w:pPr>
+    </w:p>
+    <w:p xmlns:wp14="http://schemas.microsoft.com/office/word/2010/wordml" wp14:textId="77777777">
       <w:pPr>
         <w:keepNext/>
         <w:keepLines/>
@@ -5337,7 +5486,7 @@
         </w:rPr>
         <w:t>Shell Man</w:t>
       </w:r>
-      <w:bookmarkStart w:id="3" w:name="_GoBack"/>
+      <w:bookmarkStart w:name="_GoBack" w:id="3"/>
       <w:bookmarkEnd w:id="3"/>
       <w:r>
         <w:rPr>
@@ -5357,7 +5506,7 @@
         <w:t>ual</w:t>
       </w:r>
     </w:p>
-    <w:p>
+    <w:p xmlns:wp14="http://schemas.microsoft.com/office/word/2010/wordml" wp14:textId="77777777">
       <w:pPr>
         <w:keepNext/>
         <w:keepLines/>
@@ -5405,7 +5554,7 @@
         <w:t>Board Class:</w:t>
       </w:r>
     </w:p>
-    <w:p>
+    <w:p xmlns:wp14="http://schemas.microsoft.com/office/word/2010/wordml" wp14:textId="77777777">
       <w:pPr>
         <w:keepNext/>
         <w:keepLines/>
@@ -5453,7 +5602,7 @@
         <w:t>Summary</w:t>
       </w:r>
     </w:p>
-    <w:p>
+    <w:p xmlns:wp14="http://schemas.microsoft.com/office/word/2010/wordml" wp14:textId="77777777">
       <w:pPr>
         <w:keepNext w:val="0"/>
         <w:keepLines w:val="0"/>
@@ -5499,7 +5648,7 @@
         <w:t xml:space="preserve">This part describes the structure of Board class under Board.cpp/Board.java/BoardClasses.py </w:t>
       </w:r>
     </w:p>
-    <w:p>
+    <w:p xmlns:wp14="http://schemas.microsoft.com/office/word/2010/wordml" wp14:textId="77777777">
       <w:pPr>
         <w:keepNext w:val="0"/>
         <w:keepLines w:val="0"/>
@@ -5545,7 +5694,7 @@
         <w:t>You can import/include this class into your AI file to use this class.</w:t>
       </w:r>
     </w:p>
-    <w:p>
+    <w:p xmlns:wp14="http://schemas.microsoft.com/office/word/2010/wordml" wp14:textId="77777777">
       <w:pPr>
         <w:keepNext w:val="0"/>
         <w:keepLines w:val="0"/>
@@ -5591,7 +5740,7 @@
         <w:t>If you want to write your own board class, please make sure to include all code into your StudentAI.py/.cpp/.java. Multiple files for your AI IS NOT ALLOWED.(For C++ coders, you can have .cpp file and .h file both.)</w:t>
       </w:r>
     </w:p>
-    <w:p>
+    <w:p xmlns:wp14="http://schemas.microsoft.com/office/word/2010/wordml" wp14:textId="77777777">
       <w:pPr>
         <w:keepNext/>
         <w:keepLines/>
@@ -5639,7 +5788,7 @@
         <w:t>Variables (in the init function)</w:t>
       </w:r>
     </w:p>
-    <w:p>
+    <w:p xmlns:wp14="http://schemas.microsoft.com/office/word/2010/wordml" wp14:textId="77777777">
       <w:pPr>
         <w:keepNext w:val="0"/>
         <w:keepLines w:val="0"/>
@@ -5685,7 +5834,7 @@
         <w:t>col: The number of columns.</w:t>
       </w:r>
     </w:p>
-    <w:p>
+    <w:p xmlns:wp14="http://schemas.microsoft.com/office/word/2010/wordml" wp14:textId="77777777">
       <w:pPr>
         <w:keepNext w:val="0"/>
         <w:keepLines w:val="0"/>
@@ -5731,7 +5880,7 @@
         <w:t>row: The number of rows.</w:t>
       </w:r>
     </w:p>
-    <w:p>
+    <w:p xmlns:wp14="http://schemas.microsoft.com/office/word/2010/wordml" wp14:textId="77777777">
       <w:pPr>
         <w:keepNext w:val="0"/>
         <w:keepLines w:val="0"/>
@@ -5807,7 +5956,7 @@
         <w:t xml:space="preserve"> of rows filled with Checker pieces at the start.</w:t>
       </w:r>
     </w:p>
-    <w:p>
+    <w:p xmlns:wp14="http://schemas.microsoft.com/office/word/2010/wordml" wp14:textId="77777777">
       <w:pPr>
         <w:keepNext/>
         <w:keepLines/>
@@ -5855,7 +6004,7 @@
         <w:t>Functions</w:t>
       </w:r>
     </w:p>
-    <w:p>
+    <w:p xmlns:wp14="http://schemas.microsoft.com/office/word/2010/wordml" wp14:textId="77777777">
       <w:pPr>
         <w:keepNext w:val="0"/>
         <w:keepLines w:val="0"/>
@@ -5918,7 +6067,7 @@
         <w:t>: Prints out the current board to the console</w:t>
       </w:r>
     </w:p>
-    <w:p>
+    <w:p xmlns:wp14="http://schemas.microsoft.com/office/word/2010/wordml" wp14:textId="77777777">
       <w:pPr>
         <w:keepNext w:val="0"/>
         <w:keepLines w:val="0"/>
@@ -5981,7 +6130,7 @@
         <w:t>Returns all moves possible in the current state of the board</w:t>
       </w:r>
     </w:p>
-    <w:p>
+    <w:p xmlns:wp14="http://schemas.microsoft.com/office/word/2010/wordml" wp14:textId="77777777">
       <w:pPr>
         <w:keepNext w:val="0"/>
         <w:keepLines w:val="0"/>
@@ -6044,7 +6193,7 @@
         <w:t>: Check if there is a winner. Return which player wins.</w:t>
       </w:r>
     </w:p>
-    <w:p>
+    <w:p xmlns:wp14="http://schemas.microsoft.com/office/word/2010/wordml" wp14:textId="77777777">
       <w:pPr>
         <w:keepNext/>
         <w:keepLines/>
@@ -6092,7 +6241,7 @@
         <w:t>Move Class:</w:t>
       </w:r>
     </w:p>
-    <w:p>
+    <w:p xmlns:wp14="http://schemas.microsoft.com/office/word/2010/wordml" wp14:textId="77777777">
       <w:pPr>
         <w:keepNext/>
         <w:keepLines/>
@@ -6140,7 +6289,7 @@
         <w:t>Summary</w:t>
       </w:r>
     </w:p>
-    <w:p>
+    <w:p xmlns:wp14="http://schemas.microsoft.com/office/word/2010/wordml" wp14:textId="77777777">
       <w:pPr>
         <w:keepNext w:val="0"/>
         <w:keepLines w:val="0"/>
@@ -6186,7 +6335,7 @@
         <w:t xml:space="preserve">This part describes the structure of Move class under Move.cpp/Move.java/Move.py </w:t>
       </w:r>
     </w:p>
-    <w:p>
+    <w:p xmlns:wp14="http://schemas.microsoft.com/office/word/2010/wordml" wp14:textId="77777777">
       <w:pPr>
         <w:keepNext w:val="0"/>
         <w:keepLines w:val="0"/>
@@ -6232,7 +6381,7 @@
         <w:t>This class already imported to your StudentAI.</w:t>
       </w:r>
     </w:p>
-    <w:p>
+    <w:p xmlns:wp14="http://schemas.microsoft.com/office/word/2010/wordml" wp14:textId="77777777">
       <w:pPr>
         <w:keepNext w:val="0"/>
         <w:keepLines w:val="0"/>
@@ -6278,7 +6427,7 @@
         <w:t>Your AI must return a ‘Move’ object to describe the move</w:t>
       </w:r>
     </w:p>
-    <w:p>
+    <w:p xmlns:wp14="http://schemas.microsoft.com/office/word/2010/wordml" wp14:textId="77777777">
       <w:pPr>
         <w:keepNext w:val="0"/>
         <w:keepLines w:val="0"/>
@@ -6324,7 +6473,7 @@
         <w:t>Do not change this file</w:t>
       </w:r>
     </w:p>
-    <w:p>
+    <w:p xmlns:wp14="http://schemas.microsoft.com/office/word/2010/wordml" wp14:textId="77777777">
       <w:pPr>
         <w:keepNext/>
         <w:keepLines/>
@@ -6372,7 +6521,7 @@
         <w:t>Variables (in the init function)</w:t>
       </w:r>
     </w:p>
-    <w:p>
+    <w:p xmlns:wp14="http://schemas.microsoft.com/office/word/2010/wordml" wp14:textId="77777777">
       <w:pPr>
         <w:keepNext w:val="0"/>
         <w:keepLines w:val="0"/>
@@ -6418,7 +6567,7 @@
         <w:t>l: list describing the move</w:t>
       </w:r>
     </w:p>
-    <w:p>
+    <w:p xmlns:wp14="http://schemas.microsoft.com/office/word/2010/wordml" wp14:textId="77777777">
       <w:pPr>
         <w:keepNext/>
         <w:keepLines/>
@@ -6466,7 +6615,7 @@
         <w:t>Functions</w:t>
       </w:r>
     </w:p>
-    <w:p>
+    <w:p xmlns:wp14="http://schemas.microsoft.com/office/word/2010/wordml" wp14:textId="77777777">
       <w:pPr>
         <w:keepNext w:val="0"/>
         <w:keepLines w:val="0"/>
@@ -6529,7 +6678,7 @@
         <w:t>: Makes a move object from a str describing the move.</w:t>
       </w:r>
     </w:p>
-    <w:p>
+    <w:p xmlns:wp14="http://schemas.microsoft.com/office/word/2010/wordml" wp14:textId="77777777">
       <w:pPr>
         <w:keepNext/>
         <w:keepLines/>
@@ -6577,7 +6726,7 @@
         <w:t>Checker Class:</w:t>
       </w:r>
     </w:p>
-    <w:p>
+    <w:p xmlns:wp14="http://schemas.microsoft.com/office/word/2010/wordml" wp14:textId="77777777">
       <w:pPr>
         <w:keepNext/>
         <w:keepLines/>
@@ -6625,7 +6774,7 @@
         <w:t>Summary</w:t>
       </w:r>
     </w:p>
-    <w:p>
+    <w:p xmlns:wp14="http://schemas.microsoft.com/office/word/2010/wordml" wp14:textId="77777777">
       <w:pPr>
         <w:keepNext w:val="0"/>
         <w:keepLines w:val="0"/>
@@ -6671,7 +6820,7 @@
         <w:t xml:space="preserve">This part describes the structure of Checker class under Checker.cpp/Checker.java/Checker.py </w:t>
       </w:r>
     </w:p>
-    <w:p>
+    <w:p xmlns:wp14="http://schemas.microsoft.com/office/word/2010/wordml" wp14:textId="77777777">
       <w:pPr>
         <w:keepNext w:val="0"/>
         <w:keepLines w:val="0"/>
@@ -6717,7 +6866,7 @@
         <w:t>You can import/include this class into your AI file to use this class.</w:t>
       </w:r>
     </w:p>
-    <w:p>
+    <w:p xmlns:wp14="http://schemas.microsoft.com/office/word/2010/wordml" wp14:textId="77777777">
       <w:pPr>
         <w:keepNext/>
         <w:keepLines/>
@@ -6765,7 +6914,7 @@
         <w:t>Variables (in the init function)</w:t>
       </w:r>
     </w:p>
-    <w:p>
+    <w:p xmlns:wp14="http://schemas.microsoft.com/office/word/2010/wordml" wp14:textId="77777777">
       <w:pPr>
         <w:keepNext w:val="0"/>
         <w:keepLines w:val="0"/>
@@ -6811,7 +6960,7 @@
         <w:t>color: color of the checker piece.</w:t>
       </w:r>
     </w:p>
-    <w:p>
+    <w:p xmlns:wp14="http://schemas.microsoft.com/office/word/2010/wordml" wp14:textId="77777777">
       <w:pPr>
         <w:keepNext w:val="0"/>
         <w:keepLines w:val="0"/>
@@ -6857,7 +7006,7 @@
         <w:t>location: a tuple describing the location of the checker piece</w:t>
       </w:r>
     </w:p>
-    <w:p>
+    <w:p xmlns:wp14="http://schemas.microsoft.com/office/word/2010/wordml" wp14:textId="77777777">
       <w:pPr>
         <w:keepNext/>
         <w:keepLines/>
@@ -6905,7 +7054,7 @@
         <w:t>Functions</w:t>
       </w:r>
     </w:p>
-    <w:p>
+    <w:p xmlns:wp14="http://schemas.microsoft.com/office/word/2010/wordml" wp14:textId="77777777">
       <w:pPr>
         <w:keepNext w:val="0"/>
         <w:keepLines w:val="0"/>
@@ -6968,7 +7117,7 @@
         <w:t>: Returns the color of this piece.</w:t>
       </w:r>
     </w:p>
-    <w:p>
+    <w:p xmlns:wp14="http://schemas.microsoft.com/office/word/2010/wordml" wp14:textId="77777777">
       <w:pPr>
         <w:keepNext w:val="0"/>
         <w:keepLines w:val="0"/>
@@ -7031,7 +7180,7 @@
         <w:t>: Returns the location of this piece.</w:t>
       </w:r>
     </w:p>
-    <w:p>
+    <w:p xmlns:wp14="http://schemas.microsoft.com/office/word/2010/wordml" wp14:textId="77777777">
       <w:pPr>
         <w:keepNext w:val="0"/>
         <w:keepLines w:val="0"/>
@@ -7086,7 +7235,7 @@
         <w:t>Returns all moves possible for this checker piece in the current state of the board</w:t>
       </w:r>
     </w:p>
-    <w:p>
+    <w:p xmlns:wp14="http://schemas.microsoft.com/office/word/2010/wordml" wp14:textId="77777777">
       <w:pPr>
         <w:keepNext w:val="0"/>
         <w:keepLines w:val="0"/>
@@ -7108,7 +7257,7 @@
         </w:rPr>
       </w:pPr>
     </w:p>
-    <w:p>
+    <w:p xmlns:wp14="http://schemas.microsoft.com/office/word/2010/wordml" wp14:textId="77777777">
       <w:pPr>
         <w:pStyle w:val="3"/>
         <w:keepLines/>
@@ -7143,7 +7292,7 @@
         <w:t xml:space="preserve"> </w:t>
       </w:r>
     </w:p>
-    <w:p>
+    <w:p xmlns:wp14="http://schemas.microsoft.com/office/word/2010/wordml" wp14:textId="77777777">
       <w:pPr>
         <w:keepNext/>
         <w:keepLines/>
@@ -7182,7 +7331,7 @@
         <w:t>Manual Mode</w:t>
       </w:r>
     </w:p>
-    <w:p>
+    <w:p xmlns:wp14="http://schemas.microsoft.com/office/word/2010/wordml" wp14:textId="77777777">
       <w:pPr>
         <w:keepNext w:val="0"/>
         <w:keepLines w:val="0"/>
@@ -7251,7 +7400,7 @@
         <w:t xml:space="preserve"> AI, use the following commands to run your AI in manual mode: </w:t>
       </w:r>
     </w:p>
-    <w:p>
+    <w:p xmlns:wp14="http://schemas.microsoft.com/office/word/2010/wordml" wp14:textId="77777777">
       <w:pPr>
         <w:keepNext w:val="0"/>
         <w:keepLines w:val="0"/>
@@ -7281,7 +7430,7 @@
         </w:rPr>
       </w:pPr>
     </w:p>
-    <w:p>
+    <w:p xmlns:wp14="http://schemas.microsoft.com/office/word/2010/wordml" wp14:textId="77777777">
       <w:pPr>
         <w:keepNext w:val="0"/>
         <w:keepLines w:val="0"/>
@@ -7327,7 +7476,7 @@
         <w:t xml:space="preserve">Python: </w:t>
       </w:r>
     </w:p>
-    <w:p>
+    <w:p xmlns:wp14="http://schemas.microsoft.com/office/word/2010/wordml" wp14:textId="77777777">
       <w:pPr>
         <w:keepNext w:val="0"/>
         <w:keepLines w:val="0"/>
@@ -7400,7 +7549,7 @@
         <w:t>} m {start_player (0 or 1)}</w:t>
       </w:r>
     </w:p>
-    <w:p>
+    <w:p xmlns:wp14="http://schemas.microsoft.com/office/word/2010/wordml" wp14:textId="77777777">
       <w:pPr>
         <w:keepNext w:val="0"/>
         <w:keepLines w:val="0"/>
@@ -7430,7 +7579,7 @@
         </w:rPr>
       </w:pPr>
     </w:p>
-    <w:p>
+    <w:p xmlns:wp14="http://schemas.microsoft.com/office/word/2010/wordml" wp14:textId="77777777">
       <w:pPr>
         <w:keepNext w:val="0"/>
         <w:keepLines w:val="0"/>
@@ -7476,7 +7625,7 @@
         <w:t>C++:</w:t>
       </w:r>
     </w:p>
-    <w:p>
+    <w:p xmlns:wp14="http://schemas.microsoft.com/office/word/2010/wordml" wp14:textId="77777777">
       <w:pPr>
         <w:keepNext w:val="0"/>
         <w:keepLines w:val="0"/>
@@ -7558,7 +7707,7 @@
         <w:t>} m {start_player (0 or 1)}</w:t>
       </w:r>
     </w:p>
-    <w:p>
+    <w:p xmlns:wp14="http://schemas.microsoft.com/office/word/2010/wordml" wp14:textId="77777777">
       <w:pPr>
         <w:keepNext w:val="0"/>
         <w:keepLines w:val="0"/>
@@ -7588,7 +7737,7 @@
         </w:rPr>
       </w:pPr>
     </w:p>
-    <w:p>
+    <w:p xmlns:wp14="http://schemas.microsoft.com/office/word/2010/wordml" wp14:textId="77777777">
       <w:pPr>
         <w:keepNext w:val="0"/>
         <w:keepLines w:val="0"/>
@@ -7634,7 +7783,7 @@
         <w:t>Java:</w:t>
       </w:r>
     </w:p>
-    <w:p>
+    <w:p xmlns:wp14="http://schemas.microsoft.com/office/word/2010/wordml" wp14:textId="77777777">
       <w:pPr>
         <w:keepNext w:val="0"/>
         <w:keepLines w:val="0"/>
@@ -7656,7 +7805,7 @@
           <w:i/>
         </w:rPr>
       </w:pPr>
-      <w:bookmarkStart w:id="2" w:name="_30j0zll" w:colFirst="0" w:colLast="0"/>
+      <w:bookmarkStart w:name="_30j0zll" w:colFirst="0" w:colLast="0" w:id="2"/>
       <w:bookmarkEnd w:id="2"/>
       <w:r>
         <w:rPr>
@@ -7737,7 +7886,7 @@
         <w:t>{start_player (0 or 1)}</w:t>
       </w:r>
     </w:p>
-    <w:p>
+    <w:p xmlns:wp14="http://schemas.microsoft.com/office/word/2010/wordml" wp14:textId="77777777">
       <w:pPr>
         <w:keepNext w:val="0"/>
         <w:keepLines w:val="0"/>
@@ -7758,7 +7907,7 @@
         </w:rPr>
       </w:pPr>
     </w:p>
-    <w:p>
+    <w:p xmlns:wp14="http://schemas.microsoft.com/office/word/2010/wordml" wp14:textId="77777777">
       <w:pPr>
         <w:keepNext w:val="0"/>
         <w:keepLines w:val="0"/>
@@ -7779,7 +7928,7 @@
         </w:rPr>
       </w:pPr>
     </w:p>
-    <w:p>
+    <w:p xmlns:wp14="http://schemas.microsoft.com/office/word/2010/wordml" wp14:textId="77777777">
       <w:pPr>
         <w:keepNext w:val="0"/>
         <w:keepLines w:val="0"/>
@@ -7809,7 +7958,7 @@
         <w:t>Play Against Other AI’s</w:t>
       </w:r>
     </w:p>
-    <w:p>
+    <w:p xmlns:wp14="http://schemas.microsoft.com/office/word/2010/wordml" wp14:textId="77777777">
       <w:pPr>
         <w:keepNext w:val="0"/>
         <w:keepLines w:val="0"/>
@@ -7852,7 +8001,7 @@
         <w:t xml:space="preserve"> shell and run the following commands:</w:t>
       </w:r>
     </w:p>
-    <w:p>
+    <w:p xmlns:wp14="http://schemas.microsoft.com/office/word/2010/wordml" wp14:textId="77777777">
       <w:pPr>
         <w:keepNext w:val="0"/>
         <w:keepLines w:val="0"/>
@@ -7873,7 +8022,7 @@
         </w:rPr>
       </w:pPr>
     </w:p>
-    <w:p>
+    <w:p xmlns:wp14="http://schemas.microsoft.com/office/word/2010/wordml" wp14:textId="77777777">
       <w:pPr>
         <w:keepNext w:val="0"/>
         <w:keepLines w:val="0"/>
@@ -7901,7 +8050,7 @@
         <w:t>Local:</w:t>
       </w:r>
     </w:p>
-    <w:p>
+    <w:p xmlns:wp14="http://schemas.microsoft.com/office/word/2010/wordml" wp14:textId="77777777">
       <w:pPr>
         <w:keepNext w:val="0"/>
         <w:keepLines w:val="0"/>
@@ -7974,7 +8123,7 @@
         <w:t>} l {AI_1_path} {AI_2_path}</w:t>
       </w:r>
     </w:p>
-    <w:p>
+    <w:p xmlns:wp14="http://schemas.microsoft.com/office/word/2010/wordml" wp14:textId="77777777">
       <w:pPr>
         <w:keepNext w:val="0"/>
         <w:keepLines w:val="0"/>
@@ -7995,7 +8144,7 @@
         </w:rPr>
       </w:pPr>
     </w:p>
-    <w:p>
+    <w:p xmlns:wp14="http://schemas.microsoft.com/office/word/2010/wordml" wp14:textId="77777777">
       <w:pPr>
         <w:keepNext w:val="0"/>
         <w:keepLines w:val="0"/>
@@ -8023,7 +8172,7 @@
         <w:t>Network:</w:t>
       </w:r>
     </w:p>
-    <w:p>
+    <w:p xmlns:wp14="http://schemas.microsoft.com/office/word/2010/wordml" wp14:textId="77777777">
       <w:pPr>
         <w:keepNext w:val="0"/>
         <w:keepLines w:val="0"/>
@@ -8097,7 +8246,7 @@
         <w:t xml:space="preserve"> n {AI_path}</w:t>
       </w:r>
     </w:p>
-    <w:p>
+    <w:p xmlns:wp14="http://schemas.microsoft.com/office/word/2010/wordml" wp14:textId="77777777">
       <w:pPr>
         <w:widowControl w:val="0"/>
         <w:spacing w:before="80" w:after="80" w:line="276" w:lineRule="auto"/>
@@ -8108,7 +8257,7 @@
         </w:rPr>
       </w:pPr>
     </w:p>
-    <w:p>
+    <w:p xmlns:wp14="http://schemas.microsoft.com/office/word/2010/wordml" wp14:textId="77777777">
       <w:pPr>
         <w:widowControl w:val="0"/>
         <w:spacing w:before="80" w:after="80" w:line="276" w:lineRule="auto"/>
@@ -8125,7 +8274,7 @@
         <w:t>Note: {AI_path} indicates:</w:t>
       </w:r>
     </w:p>
-    <w:p>
+    <w:p xmlns:wp14="http://schemas.microsoft.com/office/word/2010/wordml" wp14:textId="77777777">
       <w:pPr>
         <w:widowControl w:val="0"/>
         <w:numPr>
@@ -8147,7 +8296,7 @@
         <w:t>main.py for Python</w:t>
       </w:r>
     </w:p>
-    <w:p>
+    <w:p xmlns:wp14="http://schemas.microsoft.com/office/word/2010/wordml" wp14:textId="77777777">
       <w:pPr>
         <w:widowControl w:val="0"/>
         <w:numPr>
@@ -8169,7 +8318,7 @@
         <w:t>main (executable) for c++</w:t>
       </w:r>
     </w:p>
-    <w:p>
+    <w:p xmlns:wp14="http://schemas.microsoft.com/office/word/2010/wordml" wp14:textId="77777777">
       <w:pPr>
         <w:widowControl w:val="0"/>
         <w:numPr>
@@ -8191,7 +8340,7 @@
         <w:t>Main.jar for java</w:t>
       </w:r>
     </w:p>
-    <w:p>
+    <w:p xmlns:wp14="http://schemas.microsoft.com/office/word/2010/wordml" wp14:textId="77777777">
       <w:pPr>
         <w:widowControl w:val="0"/>
         <w:spacing w:before="80" w:after="80" w:line="276" w:lineRule="auto"/>
@@ -8214,7 +8363,7 @@
         <w:t>In other words, provide the path to your “main” file as the {AI_path)</w:t>
       </w:r>
     </w:p>
-    <w:p>
+    <w:p xmlns:wp14="http://schemas.microsoft.com/office/word/2010/wordml" wp14:textId="77777777">
       <w:pPr>
         <w:keepNext/>
         <w:keepLines/>
@@ -8273,7 +8422,7 @@
         <w:t xml:space="preserve">Note </w:t>
       </w:r>
     </w:p>
-    <w:p>
+    <w:p xmlns:wp14="http://schemas.microsoft.com/office/word/2010/wordml" wp14:textId="77777777">
       <w:pPr>
         <w:keepNext w:val="0"/>
         <w:keepLines w:val="0"/>
@@ -8319,7 +8468,7 @@
         <w:t xml:space="preserve">All the various CS-171 AI project shells were written by former CS-171 students who became interested in AI and signed up for CS-199 in order to pursue their interest and write more interesting AI project shells. Please let Prof. Lathrop know if this is of interest to you (CS-171 grade of A- or better required). </w:t>
       </w:r>
     </w:p>
-    <w:p>
+    <w:p xmlns:wp14="http://schemas.microsoft.com/office/word/2010/wordml" wp14:textId="77777777">
       <w:pPr>
         <w:keepNext/>
         <w:keepLines/>
@@ -8378,7 +8527,7 @@
         <w:t>Recommendations</w:t>
       </w:r>
     </w:p>
-    <w:p>
+    <w:p xmlns:wp14="http://schemas.microsoft.com/office/word/2010/wordml" wp14:textId="77777777">
       <w:pPr>
         <w:keepNext w:val="0"/>
         <w:keepLines w:val="0"/>
@@ -8424,7 +8573,7 @@
         <w:t xml:space="preserve">It is recommended to use the JetBrains suite (PyCharm, CLion, IntelliJ IDEA) to code your project. These are powerful and user friendly IDEs and they are available for free to all students. As debugging on openlab is a pain, these IDEs might make your task a bit easier. </w:t>
       </w:r>
     </w:p>
-    <w:p>
+    <w:p xmlns:wp14="http://schemas.microsoft.com/office/word/2010/wordml" wp14:textId="77777777">
       <w:pPr>
         <w:keepNext w:val="0"/>
         <w:keepLines w:val="0"/>
@@ -8445,7 +8594,7 @@
         </w:rPr>
       </w:pPr>
     </w:p>
-    <w:p>
+    <w:p xmlns:wp14="http://schemas.microsoft.com/office/word/2010/wordml" wp14:textId="77777777">
       <w:pPr>
         <w:keepNext w:val="0"/>
         <w:keepLines w:val="0"/>
@@ -8512,7 +8661,7 @@
         <w:br w:type="page"/>
       </w:r>
     </w:p>
-    <w:p>
+    <w:p xmlns:wp14="http://schemas.microsoft.com/office/word/2010/wordml" wp14:textId="77777777">
       <w:pPr>
         <w:widowControl w:val="0"/>
         <w:spacing w:before="80" w:after="80" w:line="276" w:lineRule="auto"/>
@@ -8530,7 +8679,7 @@
         <w:t>CS-171 Checkers Final AI Report</w:t>
       </w:r>
     </w:p>
-    <w:p>
+    <w:p xmlns:wp14="http://schemas.microsoft.com/office/word/2010/wordml" wp14:textId="77777777">
       <w:pPr>
         <w:widowControl w:val="0"/>
         <w:spacing w:before="80"/>
@@ -8540,7 +8689,7 @@
         </w:rPr>
       </w:pPr>
     </w:p>
-    <w:p>
+    <w:p xmlns:wp14="http://schemas.microsoft.com/office/word/2010/wordml" wp14:textId="77777777">
       <w:pPr>
         <w:widowControl w:val="0"/>
         <w:spacing w:before="80"/>
@@ -8559,7 +8708,7 @@
         <w:t xml:space="preserve">Team name: </w:t>
       </w:r>
     </w:p>
-    <w:p>
+    <w:p xmlns:wp14="http://schemas.microsoft.com/office/word/2010/wordml" wp14:textId="77777777">
       <w:pPr>
         <w:widowControl w:val="0"/>
         <w:spacing w:before="80"/>
@@ -8570,7 +8719,7 @@
         </w:rPr>
       </w:pPr>
     </w:p>
-    <w:p>
+    <w:p xmlns:wp14="http://schemas.microsoft.com/office/word/2010/wordml" wp14:textId="77777777">
       <w:pPr>
         <w:widowControl w:val="0"/>
         <w:spacing w:before="80"/>
@@ -8588,7 +8737,7 @@
         <w:t xml:space="preserve">Member #1 (name and NetID): </w:t>
       </w:r>
     </w:p>
-    <w:p>
+    <w:p xmlns:wp14="http://schemas.microsoft.com/office/word/2010/wordml" wp14:textId="77777777">
       <w:pPr>
         <w:widowControl w:val="0"/>
         <w:spacing w:before="80"/>
@@ -8606,7 +8755,7 @@
         <w:t xml:space="preserve">Member #2 (name and NetID or N/A): </w:t>
       </w:r>
     </w:p>
-    <w:p>
+    <w:p xmlns:wp14="http://schemas.microsoft.com/office/word/2010/wordml" wp14:textId="77777777">
       <w:pPr>
         <w:widowControl w:val="0"/>
         <w:spacing w:before="80"/>
@@ -8616,7 +8765,7 @@
         </w:rPr>
       </w:pPr>
     </w:p>
-    <w:p>
+    <w:p xmlns:wp14="http://schemas.microsoft.com/office/word/2010/wordml" wp14:textId="77777777">
       <w:pPr>
         <w:widowControl w:val="0"/>
         <w:spacing w:before="80"/>
@@ -8625,7 +8774,7 @@
         </w:rPr>
       </w:pPr>
     </w:p>
-    <w:p>
+    <w:p xmlns:wp14="http://schemas.microsoft.com/office/word/2010/wordml" wp14:textId="77777777">
       <w:pPr>
         <w:widowControl w:val="0"/>
         <w:spacing w:before="80"/>
@@ -8643,7 +8792,7 @@
         <w:t>I. In about 1/2 page of text, describe what you did to make your Final AI agent “smart.”</w:t>
       </w:r>
     </w:p>
-    <w:p>
+    <w:p xmlns:wp14="http://schemas.microsoft.com/office/word/2010/wordml" wp14:textId="77777777">
       <w:pPr>
         <w:widowControl w:val="0"/>
         <w:spacing w:before="80"/>
@@ -8652,7 +8801,7 @@
         </w:rPr>
       </w:pPr>
     </w:p>
-    <w:p>
+    <w:p xmlns:wp14="http://schemas.microsoft.com/office/word/2010/wordml" wp14:textId="77777777">
       <w:pPr>
         <w:widowControl w:val="0"/>
         <w:spacing w:before="80"/>
@@ -8661,7 +8810,7 @@
         </w:rPr>
       </w:pPr>
     </w:p>
-    <w:p>
+    <w:p xmlns:wp14="http://schemas.microsoft.com/office/word/2010/wordml" wp14:textId="77777777">
       <w:pPr>
         <w:widowControl w:val="0"/>
         <w:spacing w:before="80"/>
@@ -8670,7 +8819,7 @@
         </w:rPr>
       </w:pPr>
     </w:p>
-    <w:p>
+    <w:p xmlns:wp14="http://schemas.microsoft.com/office/word/2010/wordml" wp14:textId="77777777">
       <w:pPr>
         <w:widowControl w:val="0"/>
         <w:spacing w:before="80"/>
@@ -8679,7 +8828,7 @@
         </w:rPr>
       </w:pPr>
     </w:p>
-    <w:p>
+    <w:p xmlns:wp14="http://schemas.microsoft.com/office/word/2010/wordml" wp14:textId="77777777">
       <w:pPr>
         <w:widowControl w:val="0"/>
         <w:spacing w:before="80"/>
@@ -8688,7 +8837,7 @@
         </w:rPr>
       </w:pPr>
     </w:p>
-    <w:p>
+    <w:p xmlns:wp14="http://schemas.microsoft.com/office/word/2010/wordml" wp14:textId="77777777">
       <w:pPr>
         <w:widowControl w:val="0"/>
         <w:spacing w:before="80"/>
@@ -8697,7 +8846,7 @@
         </w:rPr>
       </w:pPr>
     </w:p>
-    <w:p>
+    <w:p xmlns:wp14="http://schemas.microsoft.com/office/word/2010/wordml" wp14:textId="77777777">
       <w:pPr>
         <w:widowControl w:val="0"/>
         <w:spacing w:before="80"/>
@@ -8706,7 +8855,7 @@
         </w:rPr>
       </w:pPr>
     </w:p>
-    <w:p>
+    <w:p xmlns:wp14="http://schemas.microsoft.com/office/word/2010/wordml" wp14:textId="77777777">
       <w:pPr>
         <w:widowControl w:val="0"/>
         <w:spacing w:before="80"/>
@@ -8715,7 +8864,7 @@
         </w:rPr>
       </w:pPr>
     </w:p>
-    <w:p>
+    <w:p xmlns:wp14="http://schemas.microsoft.com/office/word/2010/wordml" wp14:textId="77777777">
       <w:pPr>
         <w:widowControl w:val="0"/>
         <w:spacing w:before="80"/>
@@ -8724,7 +8873,7 @@
         </w:rPr>
       </w:pPr>
     </w:p>
-    <w:p>
+    <w:p xmlns:wp14="http://schemas.microsoft.com/office/word/2010/wordml" wp14:textId="77777777">
       <w:pPr>
         <w:widowControl w:val="0"/>
         <w:spacing w:before="80"/>
@@ -8733,7 +8882,7 @@
         </w:rPr>
       </w:pPr>
     </w:p>
-    <w:p>
+    <w:p xmlns:wp14="http://schemas.microsoft.com/office/word/2010/wordml" wp14:textId="77777777">
       <w:pPr>
         <w:widowControl w:val="0"/>
         <w:spacing w:before="80"/>
@@ -8751,7 +8900,7 @@
         <w:t>II. In about 1/4 page of text, describe problems you encountered and how you solved them.</w:t>
       </w:r>
     </w:p>
-    <w:p>
+    <w:p xmlns:wp14="http://schemas.microsoft.com/office/word/2010/wordml" wp14:textId="77777777">
       <w:pPr>
         <w:widowControl w:val="0"/>
         <w:spacing w:before="80"/>
@@ -8761,7 +8910,7 @@
         </w:rPr>
       </w:pPr>
     </w:p>
-    <w:p>
+    <w:p xmlns:wp14="http://schemas.microsoft.com/office/word/2010/wordml" wp14:textId="77777777">
       <w:pPr>
         <w:widowControl w:val="0"/>
         <w:spacing w:before="80"/>
@@ -8771,7 +8920,7 @@
         </w:rPr>
       </w:pPr>
     </w:p>
-    <w:p>
+    <w:p xmlns:wp14="http://schemas.microsoft.com/office/word/2010/wordml" wp14:textId="77777777">
       <w:pPr>
         <w:widowControl w:val="0"/>
         <w:spacing w:before="80"/>
@@ -8781,7 +8930,7 @@
         </w:rPr>
       </w:pPr>
     </w:p>
-    <w:p>
+    <w:p xmlns:wp14="http://schemas.microsoft.com/office/word/2010/wordml" wp14:textId="77777777">
       <w:pPr>
         <w:widowControl w:val="0"/>
         <w:spacing w:before="80"/>
@@ -8791,7 +8940,7 @@
         </w:rPr>
       </w:pPr>
     </w:p>
-    <w:p>
+    <w:p xmlns:wp14="http://schemas.microsoft.com/office/word/2010/wordml" wp14:textId="77777777">
       <w:pPr>
         <w:widowControl w:val="0"/>
         <w:spacing w:before="80"/>
@@ -8801,7 +8950,7 @@
         </w:rPr>
       </w:pPr>
     </w:p>
-    <w:p>
+    <w:p xmlns:wp14="http://schemas.microsoft.com/office/word/2010/wordml" wp14:textId="77777777">
       <w:pPr>
         <w:widowControl w:val="0"/>
         <w:spacing w:before="80"/>
@@ -8811,7 +8960,7 @@
         </w:rPr>
       </w:pPr>
     </w:p>
-    <w:p>
+    <w:p xmlns:wp14="http://schemas.microsoft.com/office/word/2010/wordml" wp14:textId="77777777">
       <w:pPr>
         <w:widowControl w:val="0"/>
         <w:spacing w:before="80"/>
@@ -8821,7 +8970,7 @@
         </w:rPr>
       </w:pPr>
     </w:p>
-    <w:p>
+    <w:p xmlns:wp14="http://schemas.microsoft.com/office/word/2010/wordml" wp14:textId="77777777">
       <w:pPr>
         <w:widowControl w:val="0"/>
         <w:spacing w:before="80"/>
@@ -8831,7 +8980,7 @@
         </w:rPr>
       </w:pPr>
     </w:p>
-    <w:p>
+    <w:p xmlns:wp14="http://schemas.microsoft.com/office/word/2010/wordml" wp14:textId="77777777">
       <w:pPr>
         <w:widowControl w:val="0"/>
         <w:spacing w:before="80"/>
@@ -8841,7 +8990,7 @@
         </w:rPr>
       </w:pPr>
     </w:p>
-    <w:p>
+    <w:p xmlns:wp14="http://schemas.microsoft.com/office/word/2010/wordml" wp14:textId="77777777">
       <w:pPr>
         <w:widowControl w:val="0"/>
         <w:spacing w:before="80"/>
@@ -8850,7 +8999,7 @@
         </w:rPr>
       </w:pPr>
     </w:p>
-    <w:p>
+    <w:p xmlns:wp14="http://schemas.microsoft.com/office/word/2010/wordml" wp14:textId="77777777">
       <w:pPr>
         <w:widowControl w:val="0"/>
         <w:spacing w:before="80"/>
@@ -8868,7 +9017,7 @@
         <w:t>III. In about 1/4 page of text, provide suggestions for improving this project.</w:t>
       </w:r>
     </w:p>
-    <w:p>
+    <w:p xmlns:wp14="http://schemas.microsoft.com/office/word/2010/wordml" wp14:textId="77777777">
       <w:pPr>
         <w:keepNext w:val="0"/>
         <w:keepLines w:val="0"/>
@@ -8900,9 +9049,9 @@
       </w:pPr>
     </w:p>
     <w:sectPr>
-      <w:headerReference r:id="rId3" w:type="default"/>
-      <w:footerReference r:id="rId4" w:type="default"/>
-      <w:pgSz w:w="12240" w:h="15840"/>
+      <w:headerReference w:type="default" r:id="rId3"/>
+      <w:footerReference w:type="default" r:id="rId4"/>
+      <w:pgSz w:w="12240" w:h="15840" w:orient="portrait"/>
       <w:pgMar w:top="1440" w:right="1440" w:bottom="1440" w:left="1440" w:header="720" w:footer="864" w:gutter="0"/>
       <w:pgNumType w:start="1"/>
     </w:sectPr>
@@ -8912,13 +9061,13 @@
 
 <file path=word/footer1.xml><?xml version="1.0" encoding="utf-8"?>
 <w:ftr xmlns:wpc="http://schemas.microsoft.com/office/word/2010/wordprocessingCanvas" xmlns:mc="http://schemas.openxmlformats.org/markup-compatibility/2006" xmlns:o="urn:schemas-microsoft-com:office:office" xmlns:r="http://schemas.openxmlformats.org/officeDocument/2006/relationships" xmlns:m="http://schemas.openxmlformats.org/officeDocument/2006/math" xmlns:v="urn:schemas-microsoft-com:vml" xmlns:wp14="http://schemas.microsoft.com/office/word/2010/wordprocessingDrawing" xmlns:wp="http://schemas.openxmlformats.org/drawingml/2006/wordprocessingDrawing" xmlns:w10="urn:schemas-microsoft-com:office:word" xmlns:w="http://schemas.openxmlformats.org/wordprocessingml/2006/main" xmlns:w14="http://schemas.microsoft.com/office/word/2010/wordml" xmlns:w15="http://schemas.microsoft.com/office/word/2012/wordml" xmlns:wpg="http://schemas.microsoft.com/office/word/2010/wordprocessingGroup" xmlns:wpi="http://schemas.microsoft.com/office/word/2010/wordprocessingInk" xmlns:wne="http://schemas.microsoft.com/office/word/2006/wordml" xmlns:wps="http://schemas.microsoft.com/office/word/2010/wordprocessingShape" xmlns:wpsCustomData="http://www.wps.cn/officeDocument/2013/wpsCustomData" mc:Ignorable="w14 w15 wp14">
-  <w:p/>
+  <w:p xmlns:wp14="http://schemas.microsoft.com/office/word/2010/wordml" wp14:textId="77777777"/>
 </w:ftr>
 </file>
 
 <file path=word/header1.xml><?xml version="1.0" encoding="utf-8"?>
 <w:hdr xmlns:wpc="http://schemas.microsoft.com/office/word/2010/wordprocessingCanvas" xmlns:mc="http://schemas.openxmlformats.org/markup-compatibility/2006" xmlns:o="urn:schemas-microsoft-com:office:office" xmlns:r="http://schemas.openxmlformats.org/officeDocument/2006/relationships" xmlns:m="http://schemas.openxmlformats.org/officeDocument/2006/math" xmlns:v="urn:schemas-microsoft-com:vml" xmlns:wp14="http://schemas.microsoft.com/office/word/2010/wordprocessingDrawing" xmlns:wp="http://schemas.openxmlformats.org/drawingml/2006/wordprocessingDrawing" xmlns:w10="urn:schemas-microsoft-com:office:word" xmlns:w="http://schemas.openxmlformats.org/wordprocessingml/2006/main" xmlns:w14="http://schemas.microsoft.com/office/word/2010/wordml" xmlns:w15="http://schemas.microsoft.com/office/word/2012/wordml" xmlns:wpg="http://schemas.microsoft.com/office/word/2010/wordprocessingGroup" xmlns:wpi="http://schemas.microsoft.com/office/word/2010/wordprocessingInk" xmlns:wne="http://schemas.microsoft.com/office/word/2006/wordml" xmlns:wps="http://schemas.microsoft.com/office/word/2010/wordprocessingShape" xmlns:wpsCustomData="http://www.wps.cn/officeDocument/2013/wpsCustomData" mc:Ignorable="w14 w15 wp14">
-  <w:p>
+  <w:p xmlns:wp14="http://schemas.microsoft.com/office/word/2010/wordml" wp14:textId="77777777">
     <w:pPr>
       <w:keepNext w:val="0"/>
       <w:keepLines w:val="0"/>
@@ -8970,7 +9119,7 @@
       <w:tab/>
     </w:r>
   </w:p>
-  <w:p>
+  <w:p xmlns:wp14="http://schemas.microsoft.com/office/word/2010/wordml" wp14:textId="77777777">
     <w:pPr>
       <w:keepNext w:val="0"/>
       <w:keepLines w:val="0"/>
@@ -9649,7 +9798,7 @@
 </file>
 
 <file path=word/styles.xml><?xml version="1.0" encoding="utf-8"?>
-<w:styles xmlns:mc="http://schemas.openxmlformats.org/markup-compatibility/2006" xmlns:o="urn:schemas-microsoft-com:office:office" xmlns:r="http://schemas.openxmlformats.org/officeDocument/2006/relationships" xmlns:m="http://schemas.openxmlformats.org/officeDocument/2006/math" xmlns:v="urn:schemas-microsoft-com:vml" xmlns:w="http://schemas.openxmlformats.org/wordprocessingml/2006/main" xmlns:w14="http://schemas.microsoft.com/office/word/2010/wordml" xmlns:w10="urn:schemas-microsoft-com:office:word" xmlns:sl="http://schemas.openxmlformats.org/schemaLibrary/2006/main" mc:Ignorable="w14">
+<w:styles xmlns:wp14="http://schemas.microsoft.com/office/word/2010/wordprocessingDrawing" xmlns:mc="http://schemas.openxmlformats.org/markup-compatibility/2006" xmlns:o="urn:schemas-microsoft-com:office:office" xmlns:r="http://schemas.openxmlformats.org/officeDocument/2006/relationships" xmlns:m="http://schemas.openxmlformats.org/officeDocument/2006/math" xmlns:v="urn:schemas-microsoft-com:vml" xmlns:w="http://schemas.openxmlformats.org/wordprocessingml/2006/main" xmlns:w14="http://schemas.microsoft.com/office/word/2010/wordml" xmlns:w10="urn:schemas-microsoft-com:office:word" xmlns:sl="http://schemas.openxmlformats.org/schemaLibrary/2006/main" mc:Ignorable="w14 wp14">
   <w:docDefaults>
     <w:rPrDefault>
       <w:rPr>
@@ -9657,257 +9806,257 @@
       </w:rPr>
     </w:rPrDefault>
   </w:docDefaults>
-  <w:latentStyles w:count="260" w:defQFormat="0" w:defUnhideWhenUsed="1" w:defSemiHidden="1" w:defUIPriority="99" w:defLockedState="0">
-    <w:lsdException w:unhideWhenUsed="0" w:uiPriority="0" w:semiHidden="0" w:name="Normal"/>
-    <w:lsdException w:qFormat="1" w:unhideWhenUsed="0" w:uiPriority="0" w:semiHidden="0" w:name="heading 1"/>
-    <w:lsdException w:qFormat="1" w:unhideWhenUsed="0" w:uiPriority="0" w:semiHidden="0" w:name="heading 2"/>
-    <w:lsdException w:qFormat="1" w:unhideWhenUsed="0" w:uiPriority="0" w:semiHidden="0" w:name="heading 3"/>
-    <w:lsdException w:qFormat="1" w:unhideWhenUsed="0" w:uiPriority="0" w:semiHidden="0" w:name="heading 4"/>
-    <w:lsdException w:qFormat="1" w:unhideWhenUsed="0" w:uiPriority="0" w:semiHidden="0" w:name="heading 5"/>
-    <w:lsdException w:qFormat="1" w:unhideWhenUsed="0" w:uiPriority="0" w:semiHidden="0" w:name="heading 6"/>
-    <w:lsdException w:qFormat="1" w:uiPriority="0" w:name="heading 7"/>
-    <w:lsdException w:qFormat="1" w:uiPriority="0" w:name="heading 8"/>
-    <w:lsdException w:qFormat="1" w:uiPriority="0" w:name="heading 9"/>
-    <w:lsdException w:unhideWhenUsed="0" w:uiPriority="0" w:semiHidden="0" w:name="index 1"/>
-    <w:lsdException w:unhideWhenUsed="0" w:uiPriority="0" w:semiHidden="0" w:name="index 2"/>
-    <w:lsdException w:unhideWhenUsed="0" w:uiPriority="0" w:semiHidden="0" w:name="index 3"/>
-    <w:lsdException w:unhideWhenUsed="0" w:uiPriority="0" w:semiHidden="0" w:name="index 4"/>
-    <w:lsdException w:unhideWhenUsed="0" w:uiPriority="0" w:semiHidden="0" w:name="index 5"/>
-    <w:lsdException w:unhideWhenUsed="0" w:uiPriority="0" w:semiHidden="0" w:name="index 6"/>
-    <w:lsdException w:unhideWhenUsed="0" w:uiPriority="0" w:semiHidden="0" w:name="index 7"/>
-    <w:lsdException w:unhideWhenUsed="0" w:uiPriority="0" w:semiHidden="0" w:name="index 8"/>
-    <w:lsdException w:unhideWhenUsed="0" w:uiPriority="0" w:semiHidden="0" w:name="index 9"/>
-    <w:lsdException w:unhideWhenUsed="0" w:uiPriority="0" w:semiHidden="0" w:name="toc 1"/>
-    <w:lsdException w:unhideWhenUsed="0" w:uiPriority="0" w:semiHidden="0" w:name="toc 2"/>
-    <w:lsdException w:unhideWhenUsed="0" w:uiPriority="0" w:semiHidden="0" w:name="toc 3"/>
-    <w:lsdException w:unhideWhenUsed="0" w:uiPriority="0" w:semiHidden="0" w:name="toc 4"/>
-    <w:lsdException w:unhideWhenUsed="0" w:uiPriority="0" w:semiHidden="0" w:name="toc 5"/>
-    <w:lsdException w:unhideWhenUsed="0" w:uiPriority="0" w:semiHidden="0" w:name="toc 6"/>
-    <w:lsdException w:unhideWhenUsed="0" w:uiPriority="0" w:semiHidden="0" w:name="toc 7"/>
-    <w:lsdException w:unhideWhenUsed="0" w:uiPriority="0" w:semiHidden="0" w:name="toc 8"/>
-    <w:lsdException w:unhideWhenUsed="0" w:uiPriority="0" w:semiHidden="0" w:name="toc 9"/>
-    <w:lsdException w:unhideWhenUsed="0" w:uiPriority="0" w:semiHidden="0" w:name="Normal Indent"/>
-    <w:lsdException w:unhideWhenUsed="0" w:uiPriority="0" w:semiHidden="0" w:name="footnote text"/>
-    <w:lsdException w:unhideWhenUsed="0" w:uiPriority="0" w:semiHidden="0" w:name="annotation text"/>
-    <w:lsdException w:unhideWhenUsed="0" w:uiPriority="0" w:semiHidden="0" w:name="header"/>
-    <w:lsdException w:unhideWhenUsed="0" w:uiPriority="0" w:semiHidden="0" w:name="footer"/>
-    <w:lsdException w:unhideWhenUsed="0" w:uiPriority="0" w:semiHidden="0" w:name="index heading"/>
-    <w:lsdException w:qFormat="1" w:uiPriority="0" w:name="caption"/>
-    <w:lsdException w:unhideWhenUsed="0" w:uiPriority="0" w:semiHidden="0" w:name="table of figures"/>
-    <w:lsdException w:unhideWhenUsed="0" w:uiPriority="0" w:semiHidden="0" w:name="envelope address"/>
-    <w:lsdException w:unhideWhenUsed="0" w:uiPriority="0" w:semiHidden="0" w:name="envelope return"/>
-    <w:lsdException w:unhideWhenUsed="0" w:uiPriority="0" w:semiHidden="0" w:name="footnote reference"/>
-    <w:lsdException w:unhideWhenUsed="0" w:uiPriority="0" w:semiHidden="0" w:name="annotation reference"/>
-    <w:lsdException w:unhideWhenUsed="0" w:uiPriority="0" w:semiHidden="0" w:name="line number"/>
-    <w:lsdException w:unhideWhenUsed="0" w:uiPriority="0" w:semiHidden="0" w:name="page number"/>
-    <w:lsdException w:unhideWhenUsed="0" w:uiPriority="0" w:semiHidden="0" w:name="endnote reference"/>
-    <w:lsdException w:unhideWhenUsed="0" w:uiPriority="0" w:semiHidden="0" w:name="endnote text"/>
-    <w:lsdException w:unhideWhenUsed="0" w:uiPriority="0" w:semiHidden="0" w:name="table of authorities"/>
-    <w:lsdException w:unhideWhenUsed="0" w:uiPriority="0" w:semiHidden="0" w:name="macro"/>
-    <w:lsdException w:unhideWhenUsed="0" w:uiPriority="0" w:semiHidden="0" w:name="toa heading"/>
-    <w:lsdException w:unhideWhenUsed="0" w:uiPriority="0" w:semiHidden="0" w:name="List"/>
-    <w:lsdException w:unhideWhenUsed="0" w:uiPriority="0" w:semiHidden="0" w:name="List Bullet"/>
-    <w:lsdException w:unhideWhenUsed="0" w:uiPriority="0" w:semiHidden="0" w:name="List Number"/>
-    <w:lsdException w:unhideWhenUsed="0" w:uiPriority="0" w:semiHidden="0" w:name="List 2"/>
-    <w:lsdException w:unhideWhenUsed="0" w:uiPriority="0" w:semiHidden="0" w:name="List 3"/>
-    <w:lsdException w:unhideWhenUsed="0" w:uiPriority="0" w:semiHidden="0" w:name="List 4"/>
-    <w:lsdException w:unhideWhenUsed="0" w:uiPriority="0" w:semiHidden="0" w:name="List 5"/>
-    <w:lsdException w:unhideWhenUsed="0" w:uiPriority="0" w:semiHidden="0" w:name="List Bullet 2"/>
-    <w:lsdException w:unhideWhenUsed="0" w:uiPriority="0" w:semiHidden="0" w:name="List Bullet 3"/>
-    <w:lsdException w:unhideWhenUsed="0" w:uiPriority="0" w:semiHidden="0" w:name="List Bullet 4"/>
-    <w:lsdException w:unhideWhenUsed="0" w:uiPriority="0" w:semiHidden="0" w:name="List Bullet 5"/>
-    <w:lsdException w:unhideWhenUsed="0" w:uiPriority="0" w:semiHidden="0" w:name="List Number 2"/>
-    <w:lsdException w:unhideWhenUsed="0" w:uiPriority="0" w:semiHidden="0" w:name="List Number 3"/>
-    <w:lsdException w:unhideWhenUsed="0" w:uiPriority="0" w:semiHidden="0" w:name="List Number 4"/>
-    <w:lsdException w:unhideWhenUsed="0" w:uiPriority="0" w:semiHidden="0" w:name="List Number 5"/>
-    <w:lsdException w:qFormat="1" w:unhideWhenUsed="0" w:uiPriority="0" w:semiHidden="0" w:name="Title"/>
-    <w:lsdException w:unhideWhenUsed="0" w:uiPriority="0" w:semiHidden="0" w:name="Closing"/>
-    <w:lsdException w:unhideWhenUsed="0" w:uiPriority="0" w:semiHidden="0" w:name="Signature"/>
-    <w:lsdException w:qFormat="1" w:unhideWhenUsed="0" w:uiPriority="0" w:name="Default Paragraph Font"/>
-    <w:lsdException w:unhideWhenUsed="0" w:uiPriority="0" w:semiHidden="0" w:name="Body Text"/>
-    <w:lsdException w:unhideWhenUsed="0" w:uiPriority="0" w:semiHidden="0" w:name="Body Text Indent"/>
-    <w:lsdException w:unhideWhenUsed="0" w:uiPriority="0" w:semiHidden="0" w:name="List Continue"/>
-    <w:lsdException w:unhideWhenUsed="0" w:uiPriority="0" w:semiHidden="0" w:name="List Continue 2"/>
-    <w:lsdException w:unhideWhenUsed="0" w:uiPriority="0" w:semiHidden="0" w:name="List Continue 3"/>
-    <w:lsdException w:unhideWhenUsed="0" w:uiPriority="0" w:semiHidden="0" w:name="List Continue 4"/>
-    <w:lsdException w:unhideWhenUsed="0" w:uiPriority="0" w:semiHidden="0" w:name="List Continue 5"/>
-    <w:lsdException w:unhideWhenUsed="0" w:uiPriority="0" w:semiHidden="0" w:name="Message Header"/>
-    <w:lsdException w:qFormat="1" w:unhideWhenUsed="0" w:uiPriority="0" w:semiHidden="0" w:name="Subtitle"/>
-    <w:lsdException w:unhideWhenUsed="0" w:uiPriority="0" w:semiHidden="0" w:name="Salutation"/>
-    <w:lsdException w:unhideWhenUsed="0" w:uiPriority="0" w:semiHidden="0" w:name="Date"/>
-    <w:lsdException w:unhideWhenUsed="0" w:uiPriority="0" w:semiHidden="0" w:name="Body Text First Indent"/>
-    <w:lsdException w:unhideWhenUsed="0" w:uiPriority="0" w:semiHidden="0" w:name="Body Text First Indent 2"/>
-    <w:lsdException w:unhideWhenUsed="0" w:uiPriority="0" w:semiHidden="0" w:name="Note Heading"/>
-    <w:lsdException w:unhideWhenUsed="0" w:uiPriority="0" w:semiHidden="0" w:name="Body Text 2"/>
-    <w:lsdException w:unhideWhenUsed="0" w:uiPriority="0" w:semiHidden="0" w:name="Body Text 3"/>
-    <w:lsdException w:unhideWhenUsed="0" w:uiPriority="0" w:semiHidden="0" w:name="Body Text Indent 2"/>
-    <w:lsdException w:unhideWhenUsed="0" w:uiPriority="0" w:semiHidden="0" w:name="Body Text Indent 3"/>
-    <w:lsdException w:unhideWhenUsed="0" w:uiPriority="0" w:semiHidden="0" w:name="Block Text"/>
-    <w:lsdException w:unhideWhenUsed="0" w:uiPriority="0" w:semiHidden="0" w:name="Hyperlink"/>
-    <w:lsdException w:unhideWhenUsed="0" w:uiPriority="0" w:semiHidden="0" w:name="FollowedHyperlink"/>
-    <w:lsdException w:qFormat="1" w:unhideWhenUsed="0" w:uiPriority="0" w:semiHidden="0" w:name="Strong"/>
-    <w:lsdException w:qFormat="1" w:unhideWhenUsed="0" w:uiPriority="0" w:semiHidden="0" w:name="Emphasis"/>
-    <w:lsdException w:unhideWhenUsed="0" w:uiPriority="0" w:semiHidden="0" w:name="Document Map"/>
-    <w:lsdException w:unhideWhenUsed="0" w:uiPriority="0" w:semiHidden="0" w:name="Plain Text"/>
-    <w:lsdException w:unhideWhenUsed="0" w:uiPriority="0" w:semiHidden="0" w:name="E-mail Signature"/>
-    <w:lsdException w:unhideWhenUsed="0" w:uiPriority="0" w:semiHidden="0" w:name="Normal (Web)"/>
-    <w:lsdException w:unhideWhenUsed="0" w:uiPriority="0" w:semiHidden="0" w:name="HTML Acronym"/>
-    <w:lsdException w:unhideWhenUsed="0" w:uiPriority="0" w:semiHidden="0" w:name="HTML Address"/>
-    <w:lsdException w:unhideWhenUsed="0" w:uiPriority="0" w:semiHidden="0" w:name="HTML Cite"/>
-    <w:lsdException w:unhideWhenUsed="0" w:uiPriority="0" w:semiHidden="0" w:name="HTML Code"/>
-    <w:lsdException w:unhideWhenUsed="0" w:uiPriority="0" w:semiHidden="0" w:name="HTML Definition"/>
-    <w:lsdException w:unhideWhenUsed="0" w:uiPriority="0" w:semiHidden="0" w:name="HTML Keyboard"/>
-    <w:lsdException w:unhideWhenUsed="0" w:uiPriority="0" w:semiHidden="0" w:name="HTML Preformatted"/>
-    <w:lsdException w:unhideWhenUsed="0" w:uiPriority="0" w:semiHidden="0" w:name="HTML Sample"/>
-    <w:lsdException w:unhideWhenUsed="0" w:uiPriority="0" w:semiHidden="0" w:name="HTML Typewriter"/>
-    <w:lsdException w:unhideWhenUsed="0" w:uiPriority="0" w:semiHidden="0" w:name="HTML Variable"/>
-    <w:lsdException w:qFormat="1" w:unhideWhenUsed="0" w:uiPriority="0" w:name="Normal Table"/>
-    <w:lsdException w:unhideWhenUsed="0" w:uiPriority="0" w:semiHidden="0" w:name="annotation subject"/>
-    <w:lsdException w:unhideWhenUsed="0" w:uiPriority="0" w:semiHidden="0" w:name="Table Simple 1"/>
-    <w:lsdException w:unhideWhenUsed="0" w:uiPriority="0" w:semiHidden="0" w:name="Table Simple 2"/>
-    <w:lsdException w:unhideWhenUsed="0" w:uiPriority="0" w:semiHidden="0" w:name="Table Simple 3"/>
-    <w:lsdException w:unhideWhenUsed="0" w:uiPriority="0" w:semiHidden="0" w:name="Table Classic 1"/>
-    <w:lsdException w:unhideWhenUsed="0" w:uiPriority="0" w:semiHidden="0" w:name="Table Classic 2"/>
-    <w:lsdException w:unhideWhenUsed="0" w:uiPriority="0" w:semiHidden="0" w:name="Table Classic 3"/>
-    <w:lsdException w:unhideWhenUsed="0" w:uiPriority="0" w:semiHidden="0" w:name="Table Classic 4"/>
-    <w:lsdException w:unhideWhenUsed="0" w:uiPriority="0" w:semiHidden="0" w:name="Table Colorful 1"/>
-    <w:lsdException w:unhideWhenUsed="0" w:uiPriority="0" w:semiHidden="0" w:name="Table Colorful 2"/>
-    <w:lsdException w:unhideWhenUsed="0" w:uiPriority="0" w:semiHidden="0" w:name="Table Colorful 3"/>
-    <w:lsdException w:unhideWhenUsed="0" w:uiPriority="0" w:semiHidden="0" w:name="Table Columns 1"/>
-    <w:lsdException w:unhideWhenUsed="0" w:uiPriority="0" w:semiHidden="0" w:name="Table Columns 2"/>
-    <w:lsdException w:unhideWhenUsed="0" w:uiPriority="0" w:semiHidden="0" w:name="Table Columns 3"/>
-    <w:lsdException w:unhideWhenUsed="0" w:uiPriority="0" w:semiHidden="0" w:name="Table Columns 4"/>
-    <w:lsdException w:unhideWhenUsed="0" w:uiPriority="0" w:semiHidden="0" w:name="Table Columns 5"/>
-    <w:lsdException w:unhideWhenUsed="0" w:uiPriority="0" w:semiHidden="0" w:name="Table Grid 1"/>
-    <w:lsdException w:unhideWhenUsed="0" w:uiPriority="0" w:semiHidden="0" w:name="Table Grid 2"/>
-    <w:lsdException w:unhideWhenUsed="0" w:uiPriority="0" w:semiHidden="0" w:name="Table Grid 3"/>
-    <w:lsdException w:unhideWhenUsed="0" w:uiPriority="0" w:semiHidden="0" w:name="Table Grid 4"/>
-    <w:lsdException w:unhideWhenUsed="0" w:uiPriority="0" w:semiHidden="0" w:name="Table Grid 5"/>
-    <w:lsdException w:unhideWhenUsed="0" w:uiPriority="0" w:semiHidden="0" w:name="Table Grid 6"/>
-    <w:lsdException w:unhideWhenUsed="0" w:uiPriority="0" w:semiHidden="0" w:name="Table Grid 7"/>
-    <w:lsdException w:unhideWhenUsed="0" w:uiPriority="0" w:semiHidden="0" w:name="Table Grid 8"/>
-    <w:lsdException w:unhideWhenUsed="0" w:uiPriority="0" w:semiHidden="0" w:name="Table List 1"/>
-    <w:lsdException w:unhideWhenUsed="0" w:uiPriority="0" w:semiHidden="0" w:name="Table List 2"/>
-    <w:lsdException w:unhideWhenUsed="0" w:uiPriority="0" w:semiHidden="0" w:name="Table List 3"/>
-    <w:lsdException w:unhideWhenUsed="0" w:uiPriority="0" w:semiHidden="0" w:name="Table List 4"/>
-    <w:lsdException w:unhideWhenUsed="0" w:uiPriority="0" w:semiHidden="0" w:name="Table List 5"/>
-    <w:lsdException w:unhideWhenUsed="0" w:uiPriority="0" w:semiHidden="0" w:name="Table List 6"/>
-    <w:lsdException w:unhideWhenUsed="0" w:uiPriority="0" w:semiHidden="0" w:name="Table List 7"/>
-    <w:lsdException w:unhideWhenUsed="0" w:uiPriority="0" w:semiHidden="0" w:name="Table List 8"/>
-    <w:lsdException w:unhideWhenUsed="0" w:uiPriority="0" w:semiHidden="0" w:name="Table 3D effects 1"/>
-    <w:lsdException w:unhideWhenUsed="0" w:uiPriority="0" w:semiHidden="0" w:name="Table 3D effects 2"/>
-    <w:lsdException w:unhideWhenUsed="0" w:uiPriority="0" w:semiHidden="0" w:name="Table 3D effects 3"/>
-    <w:lsdException w:unhideWhenUsed="0" w:uiPriority="0" w:semiHidden="0" w:name="Table Contemporary"/>
-    <w:lsdException w:unhideWhenUsed="0" w:uiPriority="0" w:semiHidden="0" w:name="Table Elegant"/>
-    <w:lsdException w:unhideWhenUsed="0" w:uiPriority="0" w:semiHidden="0" w:name="Table Professional"/>
-    <w:lsdException w:unhideWhenUsed="0" w:uiPriority="0" w:semiHidden="0" w:name="Table Subtle 1"/>
-    <w:lsdException w:unhideWhenUsed="0" w:uiPriority="0" w:semiHidden="0" w:name="Table Subtle 2"/>
-    <w:lsdException w:unhideWhenUsed="0" w:uiPriority="0" w:semiHidden="0" w:name="Table Web 1"/>
-    <w:lsdException w:unhideWhenUsed="0" w:uiPriority="0" w:semiHidden="0" w:name="Table Web 2"/>
-    <w:lsdException w:unhideWhenUsed="0" w:uiPriority="0" w:semiHidden="0" w:name="Table Web 3"/>
-    <w:lsdException w:unhideWhenUsed="0" w:uiPriority="0" w:semiHidden="0" w:name="Balloon Text"/>
-    <w:lsdException w:unhideWhenUsed="0" w:uiPriority="0" w:semiHidden="0" w:name="Table Grid"/>
-    <w:lsdException w:unhideWhenUsed="0" w:uiPriority="0" w:semiHidden="0" w:name="Table Theme"/>
-    <w:lsdException w:unhideWhenUsed="0" w:uiPriority="60" w:semiHidden="0" w:name="Light Shading"/>
-    <w:lsdException w:unhideWhenUsed="0" w:uiPriority="61" w:semiHidden="0" w:name="Light List"/>
-    <w:lsdException w:unhideWhenUsed="0" w:uiPriority="62" w:semiHidden="0" w:name="Light Grid"/>
-    <w:lsdException w:unhideWhenUsed="0" w:uiPriority="63" w:semiHidden="0" w:name="Medium Shading 1"/>
-    <w:lsdException w:unhideWhenUsed="0" w:uiPriority="64" w:semiHidden="0" w:name="Medium Shading 2"/>
-    <w:lsdException w:unhideWhenUsed="0" w:uiPriority="65" w:semiHidden="0" w:name="Medium List 1"/>
-    <w:lsdException w:unhideWhenUsed="0" w:uiPriority="66" w:semiHidden="0" w:name="Medium List 2"/>
-    <w:lsdException w:unhideWhenUsed="0" w:uiPriority="67" w:semiHidden="0" w:name="Medium Grid 1"/>
-    <w:lsdException w:unhideWhenUsed="0" w:uiPriority="68" w:semiHidden="0" w:name="Medium Grid 2"/>
-    <w:lsdException w:unhideWhenUsed="0" w:uiPriority="69" w:semiHidden="0" w:name="Medium Grid 3"/>
-    <w:lsdException w:unhideWhenUsed="0" w:uiPriority="70" w:semiHidden="0" w:name="Dark List"/>
-    <w:lsdException w:unhideWhenUsed="0" w:uiPriority="71" w:semiHidden="0" w:name="Colorful Shading"/>
-    <w:lsdException w:unhideWhenUsed="0" w:uiPriority="72" w:semiHidden="0" w:name="Colorful List"/>
-    <w:lsdException w:unhideWhenUsed="0" w:uiPriority="73" w:semiHidden="0" w:name="Colorful Grid"/>
-    <w:lsdException w:unhideWhenUsed="0" w:uiPriority="60" w:semiHidden="0" w:name="Light Shading Accent 1"/>
-    <w:lsdException w:unhideWhenUsed="0" w:uiPriority="61" w:semiHidden="0" w:name="Light List Accent 1"/>
-    <w:lsdException w:unhideWhenUsed="0" w:uiPriority="62" w:semiHidden="0" w:name="Light Grid Accent 1"/>
-    <w:lsdException w:unhideWhenUsed="0" w:uiPriority="63" w:semiHidden="0" w:name="Medium Shading 1 Accent 1"/>
-    <w:lsdException w:unhideWhenUsed="0" w:uiPriority="64" w:semiHidden="0" w:name="Medium Shading 2 Accent 1"/>
-    <w:lsdException w:unhideWhenUsed="0" w:uiPriority="65" w:semiHidden="0" w:name="Medium List 1 Accent 1"/>
-    <w:lsdException w:unhideWhenUsed="0" w:uiPriority="66" w:semiHidden="0" w:name="Medium List 2 Accent 1"/>
-    <w:lsdException w:unhideWhenUsed="0" w:uiPriority="67" w:semiHidden="0" w:name="Medium Grid 1 Accent 1"/>
-    <w:lsdException w:unhideWhenUsed="0" w:uiPriority="68" w:semiHidden="0" w:name="Medium Grid 2 Accent 1"/>
-    <w:lsdException w:unhideWhenUsed="0" w:uiPriority="69" w:semiHidden="0" w:name="Medium Grid 3 Accent 1"/>
-    <w:lsdException w:unhideWhenUsed="0" w:uiPriority="70" w:semiHidden="0" w:name="Dark List Accent 1"/>
-    <w:lsdException w:unhideWhenUsed="0" w:uiPriority="71" w:semiHidden="0" w:name="Colorful Shading Accent 1"/>
-    <w:lsdException w:unhideWhenUsed="0" w:uiPriority="72" w:semiHidden="0" w:name="Colorful List Accent 1"/>
-    <w:lsdException w:unhideWhenUsed="0" w:uiPriority="73" w:semiHidden="0" w:name="Colorful Grid Accent 1"/>
-    <w:lsdException w:unhideWhenUsed="0" w:uiPriority="60" w:semiHidden="0" w:name="Light Shading Accent 2"/>
-    <w:lsdException w:unhideWhenUsed="0" w:uiPriority="61" w:semiHidden="0" w:name="Light List Accent 2"/>
-    <w:lsdException w:unhideWhenUsed="0" w:uiPriority="62" w:semiHidden="0" w:name="Light Grid Accent 2"/>
-    <w:lsdException w:unhideWhenUsed="0" w:uiPriority="63" w:semiHidden="0" w:name="Medium Shading 1 Accent 2"/>
-    <w:lsdException w:unhideWhenUsed="0" w:uiPriority="64" w:semiHidden="0" w:name="Medium Shading 2 Accent 2"/>
-    <w:lsdException w:unhideWhenUsed="0" w:uiPriority="65" w:semiHidden="0" w:name="Medium List 1 Accent 2"/>
-    <w:lsdException w:unhideWhenUsed="0" w:uiPriority="66" w:semiHidden="0" w:name="Medium List 2 Accent 2"/>
-    <w:lsdException w:unhideWhenUsed="0" w:uiPriority="67" w:semiHidden="0" w:name="Medium Grid 1 Accent 2"/>
-    <w:lsdException w:unhideWhenUsed="0" w:uiPriority="68" w:semiHidden="0" w:name="Medium Grid 2 Accent 2"/>
-    <w:lsdException w:unhideWhenUsed="0" w:uiPriority="69" w:semiHidden="0" w:name="Medium Grid 3 Accent 2"/>
-    <w:lsdException w:unhideWhenUsed="0" w:uiPriority="70" w:semiHidden="0" w:name="Dark List Accent 2"/>
-    <w:lsdException w:unhideWhenUsed="0" w:uiPriority="71" w:semiHidden="0" w:name="Colorful Shading Accent 2"/>
-    <w:lsdException w:unhideWhenUsed="0" w:uiPriority="72" w:semiHidden="0" w:name="Colorful List Accent 2"/>
-    <w:lsdException w:unhideWhenUsed="0" w:uiPriority="73" w:semiHidden="0" w:name="Colorful Grid Accent 2"/>
-    <w:lsdException w:unhideWhenUsed="0" w:uiPriority="60" w:semiHidden="0" w:name="Light Shading Accent 3"/>
-    <w:lsdException w:unhideWhenUsed="0" w:uiPriority="61" w:semiHidden="0" w:name="Light List Accent 3"/>
-    <w:lsdException w:unhideWhenUsed="0" w:uiPriority="62" w:semiHidden="0" w:name="Light Grid Accent 3"/>
-    <w:lsdException w:unhideWhenUsed="0" w:uiPriority="63" w:semiHidden="0" w:name="Medium Shading 1 Accent 3"/>
-    <w:lsdException w:unhideWhenUsed="0" w:uiPriority="64" w:semiHidden="0" w:name="Medium Shading 2 Accent 3"/>
-    <w:lsdException w:unhideWhenUsed="0" w:uiPriority="65" w:semiHidden="0" w:name="Medium List 1 Accent 3"/>
-    <w:lsdException w:unhideWhenUsed="0" w:uiPriority="66" w:semiHidden="0" w:name="Medium List 2 Accent 3"/>
-    <w:lsdException w:unhideWhenUsed="0" w:uiPriority="67" w:semiHidden="0" w:name="Medium Grid 1 Accent 3"/>
-    <w:lsdException w:unhideWhenUsed="0" w:uiPriority="68" w:semiHidden="0" w:name="Medium Grid 2 Accent 3"/>
-    <w:lsdException w:unhideWhenUsed="0" w:uiPriority="69" w:semiHidden="0" w:name="Medium Grid 3 Accent 3"/>
-    <w:lsdException w:unhideWhenUsed="0" w:uiPriority="70" w:semiHidden="0" w:name="Dark List Accent 3"/>
-    <w:lsdException w:unhideWhenUsed="0" w:uiPriority="71" w:semiHidden="0" w:name="Colorful Shading Accent 3"/>
-    <w:lsdException w:unhideWhenUsed="0" w:uiPriority="72" w:semiHidden="0" w:name="Colorful List Accent 3"/>
-    <w:lsdException w:unhideWhenUsed="0" w:uiPriority="73" w:semiHidden="0" w:name="Colorful Grid Accent 3"/>
-    <w:lsdException w:unhideWhenUsed="0" w:uiPriority="60" w:semiHidden="0" w:name="Light Shading Accent 4"/>
-    <w:lsdException w:unhideWhenUsed="0" w:uiPriority="61" w:semiHidden="0" w:name="Light List Accent 4"/>
-    <w:lsdException w:unhideWhenUsed="0" w:uiPriority="62" w:semiHidden="0" w:name="Light Grid Accent 4"/>
-    <w:lsdException w:unhideWhenUsed="0" w:uiPriority="63" w:semiHidden="0" w:name="Medium Shading 1 Accent 4"/>
-    <w:lsdException w:unhideWhenUsed="0" w:uiPriority="64" w:semiHidden="0" w:name="Medium Shading 2 Accent 4"/>
-    <w:lsdException w:unhideWhenUsed="0" w:uiPriority="65" w:semiHidden="0" w:name="Medium List 1 Accent 4"/>
-    <w:lsdException w:unhideWhenUsed="0" w:uiPriority="66" w:semiHidden="0" w:name="Medium List 2 Accent 4"/>
-    <w:lsdException w:unhideWhenUsed="0" w:uiPriority="67" w:semiHidden="0" w:name="Medium Grid 1 Accent 4"/>
-    <w:lsdException w:unhideWhenUsed="0" w:uiPriority="68" w:semiHidden="0" w:name="Medium Grid 2 Accent 4"/>
-    <w:lsdException w:unhideWhenUsed="0" w:uiPriority="69" w:semiHidden="0" w:name="Medium Grid 3 Accent 4"/>
-    <w:lsdException w:unhideWhenUsed="0" w:uiPriority="70" w:semiHidden="0" w:name="Dark List Accent 4"/>
-    <w:lsdException w:unhideWhenUsed="0" w:uiPriority="71" w:semiHidden="0" w:name="Colorful Shading Accent 4"/>
-    <w:lsdException w:unhideWhenUsed="0" w:uiPriority="72" w:semiHidden="0" w:name="Colorful List Accent 4"/>
-    <w:lsdException w:unhideWhenUsed="0" w:uiPriority="73" w:semiHidden="0" w:name="Colorful Grid Accent 4"/>
-    <w:lsdException w:unhideWhenUsed="0" w:uiPriority="60" w:semiHidden="0" w:name="Light Shading Accent 5"/>
-    <w:lsdException w:unhideWhenUsed="0" w:uiPriority="61" w:semiHidden="0" w:name="Light List Accent 5"/>
-    <w:lsdException w:unhideWhenUsed="0" w:uiPriority="62" w:semiHidden="0" w:name="Light Grid Accent 5"/>
-    <w:lsdException w:unhideWhenUsed="0" w:uiPriority="63" w:semiHidden="0" w:name="Medium Shading 1 Accent 5"/>
-    <w:lsdException w:unhideWhenUsed="0" w:uiPriority="64" w:semiHidden="0" w:name="Medium Shading 2 Accent 5"/>
-    <w:lsdException w:unhideWhenUsed="0" w:uiPriority="65" w:semiHidden="0" w:name="Medium List 1 Accent 5"/>
-    <w:lsdException w:unhideWhenUsed="0" w:uiPriority="66" w:semiHidden="0" w:name="Medium List 2 Accent 5"/>
-    <w:lsdException w:unhideWhenUsed="0" w:uiPriority="67" w:semiHidden="0" w:name="Medium Grid 1 Accent 5"/>
-    <w:lsdException w:unhideWhenUsed="0" w:uiPriority="68" w:semiHidden="0" w:name="Medium Grid 2 Accent 5"/>
-    <w:lsdException w:unhideWhenUsed="0" w:uiPriority="69" w:semiHidden="0" w:name="Medium Grid 3 Accent 5"/>
-    <w:lsdException w:unhideWhenUsed="0" w:uiPriority="70" w:semiHidden="0" w:name="Dark List Accent 5"/>
-    <w:lsdException w:unhideWhenUsed="0" w:uiPriority="71" w:semiHidden="0" w:name="Colorful Shading Accent 5"/>
-    <w:lsdException w:unhideWhenUsed="0" w:uiPriority="72" w:semiHidden="0" w:name="Colorful List Accent 5"/>
-    <w:lsdException w:unhideWhenUsed="0" w:uiPriority="73" w:semiHidden="0" w:name="Colorful Grid Accent 5"/>
-    <w:lsdException w:unhideWhenUsed="0" w:uiPriority="60" w:semiHidden="0" w:name="Light Shading Accent 6"/>
-    <w:lsdException w:unhideWhenUsed="0" w:uiPriority="61" w:semiHidden="0" w:name="Light List Accent 6"/>
-    <w:lsdException w:unhideWhenUsed="0" w:uiPriority="62" w:semiHidden="0" w:name="Light Grid Accent 6"/>
-    <w:lsdException w:unhideWhenUsed="0" w:uiPriority="63" w:semiHidden="0" w:name="Medium Shading 1 Accent 6"/>
-    <w:lsdException w:unhideWhenUsed="0" w:uiPriority="64" w:semiHidden="0" w:name="Medium Shading 2 Accent 6"/>
-    <w:lsdException w:unhideWhenUsed="0" w:uiPriority="65" w:semiHidden="0" w:name="Medium List 1 Accent 6"/>
-    <w:lsdException w:unhideWhenUsed="0" w:uiPriority="66" w:semiHidden="0" w:name="Medium List 2 Accent 6"/>
-    <w:lsdException w:unhideWhenUsed="0" w:uiPriority="67" w:semiHidden="0" w:name="Medium Grid 1 Accent 6"/>
-    <w:lsdException w:unhideWhenUsed="0" w:uiPriority="68" w:semiHidden="0" w:name="Medium Grid 2 Accent 6"/>
-    <w:lsdException w:unhideWhenUsed="0" w:uiPriority="69" w:semiHidden="0" w:name="Medium Grid 3 Accent 6"/>
-    <w:lsdException w:unhideWhenUsed="0" w:uiPriority="70" w:semiHidden="0" w:name="Dark List Accent 6"/>
-    <w:lsdException w:unhideWhenUsed="0" w:uiPriority="71" w:semiHidden="0" w:name="Colorful Shading Accent 6"/>
-    <w:lsdException w:unhideWhenUsed="0" w:uiPriority="72" w:semiHidden="0" w:name="Colorful List Accent 6"/>
-    <w:lsdException w:unhideWhenUsed="0" w:uiPriority="73" w:semiHidden="0" w:name="Colorful Grid Accent 6"/>
+  <w:latentStyles w:defLockedState="0" w:defUIPriority="99" w:defSemiHidden="1" w:defUnhideWhenUsed="1" w:defQFormat="0" w:count="260">
+    <w:lsdException w:name="Normal" w:uiPriority="0" w:semiHidden="0" w:unhideWhenUsed="0"/>
+    <w:lsdException w:name="heading 1" w:uiPriority="0" w:semiHidden="0" w:unhideWhenUsed="0" w:qFormat="1"/>
+    <w:lsdException w:name="heading 2" w:uiPriority="0" w:semiHidden="0" w:unhideWhenUsed="0" w:qFormat="1"/>
+    <w:lsdException w:name="heading 3" w:uiPriority="0" w:semiHidden="0" w:unhideWhenUsed="0" w:qFormat="1"/>
+    <w:lsdException w:name="heading 4" w:uiPriority="0" w:semiHidden="0" w:unhideWhenUsed="0" w:qFormat="1"/>
+    <w:lsdException w:name="heading 5" w:uiPriority="0" w:semiHidden="0" w:unhideWhenUsed="0" w:qFormat="1"/>
+    <w:lsdException w:name="heading 6" w:uiPriority="0" w:semiHidden="0" w:unhideWhenUsed="0" w:qFormat="1"/>
+    <w:lsdException w:name="heading 7" w:uiPriority="0" w:qFormat="1"/>
+    <w:lsdException w:name="heading 8" w:uiPriority="0" w:qFormat="1"/>
+    <w:lsdException w:name="heading 9" w:uiPriority="0" w:qFormat="1"/>
+    <w:lsdException w:name="index 1" w:uiPriority="0" w:semiHidden="0" w:unhideWhenUsed="0"/>
+    <w:lsdException w:name="index 2" w:uiPriority="0" w:semiHidden="0" w:unhideWhenUsed="0"/>
+    <w:lsdException w:name="index 3" w:uiPriority="0" w:semiHidden="0" w:unhideWhenUsed="0"/>
+    <w:lsdException w:name="index 4" w:uiPriority="0" w:semiHidden="0" w:unhideWhenUsed="0"/>
+    <w:lsdException w:name="index 5" w:uiPriority="0" w:semiHidden="0" w:unhideWhenUsed="0"/>
+    <w:lsdException w:name="index 6" w:uiPriority="0" w:semiHidden="0" w:unhideWhenUsed="0"/>
+    <w:lsdException w:name="index 7" w:uiPriority="0" w:semiHidden="0" w:unhideWhenUsed="0"/>
+    <w:lsdException w:name="index 8" w:uiPriority="0" w:semiHidden="0" w:unhideWhenUsed="0"/>
+    <w:lsdException w:name="index 9" w:uiPriority="0" w:semiHidden="0" w:unhideWhenUsed="0"/>
+    <w:lsdException w:name="toc 1" w:uiPriority="0" w:semiHidden="0" w:unhideWhenUsed="0"/>
+    <w:lsdException w:name="toc 2" w:uiPriority="0" w:semiHidden="0" w:unhideWhenUsed="0"/>
+    <w:lsdException w:name="toc 3" w:uiPriority="0" w:semiHidden="0" w:unhideWhenUsed="0"/>
+    <w:lsdException w:name="toc 4" w:uiPriority="0" w:semiHidden="0" w:unhideWhenUsed="0"/>
+    <w:lsdException w:name="toc 5" w:uiPriority="0" w:semiHidden="0" w:unhideWhenUsed="0"/>
+    <w:lsdException w:name="toc 6" w:uiPriority="0" w:semiHidden="0" w:unhideWhenUsed="0"/>
+    <w:lsdException w:name="toc 7" w:uiPriority="0" w:semiHidden="0" w:unhideWhenUsed="0"/>
+    <w:lsdException w:name="toc 8" w:uiPriority="0" w:semiHidden="0" w:unhideWhenUsed="0"/>
+    <w:lsdException w:name="toc 9" w:uiPriority="0" w:semiHidden="0" w:unhideWhenUsed="0"/>
+    <w:lsdException w:name="Normal Indent" w:uiPriority="0" w:semiHidden="0" w:unhideWhenUsed="0"/>
+    <w:lsdException w:name="footnote text" w:uiPriority="0" w:semiHidden="0" w:unhideWhenUsed="0"/>
+    <w:lsdException w:name="annotation text" w:uiPriority="0" w:semiHidden="0" w:unhideWhenUsed="0"/>
+    <w:lsdException w:name="header" w:uiPriority="0" w:semiHidden="0" w:unhideWhenUsed="0"/>
+    <w:lsdException w:name="footer" w:uiPriority="0" w:semiHidden="0" w:unhideWhenUsed="0"/>
+    <w:lsdException w:name="index heading" w:uiPriority="0" w:semiHidden="0" w:unhideWhenUsed="0"/>
+    <w:lsdException w:name="caption" w:uiPriority="0" w:qFormat="1"/>
+    <w:lsdException w:name="table of figures" w:uiPriority="0" w:semiHidden="0" w:unhideWhenUsed="0"/>
+    <w:lsdException w:name="envelope address" w:uiPriority="0" w:semiHidden="0" w:unhideWhenUsed="0"/>
+    <w:lsdException w:name="envelope return" w:uiPriority="0" w:semiHidden="0" w:unhideWhenUsed="0"/>
+    <w:lsdException w:name="footnote reference" w:uiPriority="0" w:semiHidden="0" w:unhideWhenUsed="0"/>
+    <w:lsdException w:name="annotation reference" w:uiPriority="0" w:semiHidden="0" w:unhideWhenUsed="0"/>
+    <w:lsdException w:name="line number" w:uiPriority="0" w:semiHidden="0" w:unhideWhenUsed="0"/>
+    <w:lsdException w:name="page number" w:uiPriority="0" w:semiHidden="0" w:unhideWhenUsed="0"/>
+    <w:lsdException w:name="endnote reference" w:uiPriority="0" w:semiHidden="0" w:unhideWhenUsed="0"/>
+    <w:lsdException w:name="endnote text" w:uiPriority="0" w:semiHidden="0" w:unhideWhenUsed="0"/>
+    <w:lsdException w:name="table of authorities" w:uiPriority="0" w:semiHidden="0" w:unhideWhenUsed="0"/>
+    <w:lsdException w:name="macro" w:uiPriority="0" w:semiHidden="0" w:unhideWhenUsed="0"/>
+    <w:lsdException w:name="toa heading" w:uiPriority="0" w:semiHidden="0" w:unhideWhenUsed="0"/>
+    <w:lsdException w:name="List" w:uiPriority="0" w:semiHidden="0" w:unhideWhenUsed="0"/>
+    <w:lsdException w:name="List Bullet" w:uiPriority="0" w:semiHidden="0" w:unhideWhenUsed="0"/>
+    <w:lsdException w:name="List Number" w:uiPriority="0" w:semiHidden="0" w:unhideWhenUsed="0"/>
+    <w:lsdException w:name="List 2" w:uiPriority="0" w:semiHidden="0" w:unhideWhenUsed="0"/>
+    <w:lsdException w:name="List 3" w:uiPriority="0" w:semiHidden="0" w:unhideWhenUsed="0"/>
+    <w:lsdException w:name="List 4" w:uiPriority="0" w:semiHidden="0" w:unhideWhenUsed="0"/>
+    <w:lsdException w:name="List 5" w:uiPriority="0" w:semiHidden="0" w:unhideWhenUsed="0"/>
+    <w:lsdException w:name="List Bullet 2" w:uiPriority="0" w:semiHidden="0" w:unhideWhenUsed="0"/>
+    <w:lsdException w:name="List Bullet 3" w:uiPriority="0" w:semiHidden="0" w:unhideWhenUsed="0"/>
+    <w:lsdException w:name="List Bullet 4" w:uiPriority="0" w:semiHidden="0" w:unhideWhenUsed="0"/>
+    <w:lsdException w:name="List Bullet 5" w:uiPriority="0" w:semiHidden="0" w:unhideWhenUsed="0"/>
+    <w:lsdException w:name="List Number 2" w:uiPriority="0" w:semiHidden="0" w:unhideWhenUsed="0"/>
+    <w:lsdException w:name="List Number 3" w:uiPriority="0" w:semiHidden="0" w:unhideWhenUsed="0"/>
+    <w:lsdException w:name="List Number 4" w:uiPriority="0" w:semiHidden="0" w:unhideWhenUsed="0"/>
+    <w:lsdException w:name="List Number 5" w:uiPriority="0" w:semiHidden="0" w:unhideWhenUsed="0"/>
+    <w:lsdException w:name="Title" w:uiPriority="0" w:semiHidden="0" w:unhideWhenUsed="0" w:qFormat="1"/>
+    <w:lsdException w:name="Closing" w:uiPriority="0" w:semiHidden="0" w:unhideWhenUsed="0"/>
+    <w:lsdException w:name="Signature" w:uiPriority="0" w:semiHidden="0" w:unhideWhenUsed="0"/>
+    <w:lsdException w:name="Default Paragraph Font" w:uiPriority="0" w:unhideWhenUsed="0" w:qFormat="1"/>
+    <w:lsdException w:name="Body Text" w:uiPriority="0" w:semiHidden="0" w:unhideWhenUsed="0"/>
+    <w:lsdException w:name="Body Text Indent" w:uiPriority="0" w:semiHidden="0" w:unhideWhenUsed="0"/>
+    <w:lsdException w:name="List Continue" w:uiPriority="0" w:semiHidden="0" w:unhideWhenUsed="0"/>
+    <w:lsdException w:name="List Continue 2" w:uiPriority="0" w:semiHidden="0" w:unhideWhenUsed="0"/>
+    <w:lsdException w:name="List Continue 3" w:uiPriority="0" w:semiHidden="0" w:unhideWhenUsed="0"/>
+    <w:lsdException w:name="List Continue 4" w:uiPriority="0" w:semiHidden="0" w:unhideWhenUsed="0"/>
+    <w:lsdException w:name="List Continue 5" w:uiPriority="0" w:semiHidden="0" w:unhideWhenUsed="0"/>
+    <w:lsdException w:name="Message Header" w:uiPriority="0" w:semiHidden="0" w:unhideWhenUsed="0"/>
+    <w:lsdException w:name="Subtitle" w:uiPriority="0" w:semiHidden="0" w:unhideWhenUsed="0" w:qFormat="1"/>
+    <w:lsdException w:name="Salutation" w:uiPriority="0" w:semiHidden="0" w:unhideWhenUsed="0"/>
+    <w:lsdException w:name="Date" w:uiPriority="0" w:semiHidden="0" w:unhideWhenUsed="0"/>
+    <w:lsdException w:name="Body Text First Indent" w:uiPriority="0" w:semiHidden="0" w:unhideWhenUsed="0"/>
+    <w:lsdException w:name="Body Text First Indent 2" w:uiPriority="0" w:semiHidden="0" w:unhideWhenUsed="0"/>
+    <w:lsdException w:name="Note Heading" w:uiPriority="0" w:semiHidden="0" w:unhideWhenUsed="0"/>
+    <w:lsdException w:name="Body Text 2" w:uiPriority="0" w:semiHidden="0" w:unhideWhenUsed="0"/>
+    <w:lsdException w:name="Body Text 3" w:uiPriority="0" w:semiHidden="0" w:unhideWhenUsed="0"/>
+    <w:lsdException w:name="Body Text Indent 2" w:uiPriority="0" w:semiHidden="0" w:unhideWhenUsed="0"/>
+    <w:lsdException w:name="Body Text Indent 3" w:uiPriority="0" w:semiHidden="0" w:unhideWhenUsed="0"/>
+    <w:lsdException w:name="Block Text" w:uiPriority="0" w:semiHidden="0" w:unhideWhenUsed="0"/>
+    <w:lsdException w:name="Hyperlink" w:uiPriority="0" w:semiHidden="0" w:unhideWhenUsed="0"/>
+    <w:lsdException w:name="FollowedHyperlink" w:uiPriority="0" w:semiHidden="0" w:unhideWhenUsed="0"/>
+    <w:lsdException w:name="Strong" w:uiPriority="0" w:semiHidden="0" w:unhideWhenUsed="0" w:qFormat="1"/>
+    <w:lsdException w:name="Emphasis" w:uiPriority="0" w:semiHidden="0" w:unhideWhenUsed="0" w:qFormat="1"/>
+    <w:lsdException w:name="Document Map" w:uiPriority="0" w:semiHidden="0" w:unhideWhenUsed="0"/>
+    <w:lsdException w:name="Plain Text" w:uiPriority="0" w:semiHidden="0" w:unhideWhenUsed="0"/>
+    <w:lsdException w:name="E-mail Signature" w:uiPriority="0" w:semiHidden="0" w:unhideWhenUsed="0"/>
+    <w:lsdException w:name="Normal (Web)" w:uiPriority="0" w:semiHidden="0" w:unhideWhenUsed="0"/>
+    <w:lsdException w:name="HTML Acronym" w:uiPriority="0" w:semiHidden="0" w:unhideWhenUsed="0"/>
+    <w:lsdException w:name="HTML Address" w:uiPriority="0" w:semiHidden="0" w:unhideWhenUsed="0"/>
+    <w:lsdException w:name="HTML Cite" w:uiPriority="0" w:semiHidden="0" w:unhideWhenUsed="0"/>
+    <w:lsdException w:name="HTML Code" w:uiPriority="0" w:semiHidden="0" w:unhideWhenUsed="0"/>
+    <w:lsdException w:name="HTML Definition" w:uiPriority="0" w:semiHidden="0" w:unhideWhenUsed="0"/>
+    <w:lsdException w:name="HTML Keyboard" w:uiPriority="0" w:semiHidden="0" w:unhideWhenUsed="0"/>
+    <w:lsdException w:name="HTML Preformatted" w:uiPriority="0" w:semiHidden="0" w:unhideWhenUsed="0"/>
+    <w:lsdException w:name="HTML Sample" w:uiPriority="0" w:semiHidden="0" w:unhideWhenUsed="0"/>
+    <w:lsdException w:name="HTML Typewriter" w:uiPriority="0" w:semiHidden="0" w:unhideWhenUsed="0"/>
+    <w:lsdException w:name="HTML Variable" w:uiPriority="0" w:semiHidden="0" w:unhideWhenUsed="0"/>
+    <w:lsdException w:name="Normal Table" w:uiPriority="0" w:unhideWhenUsed="0" w:qFormat="1"/>
+    <w:lsdException w:name="annotation subject" w:uiPriority="0" w:semiHidden="0" w:unhideWhenUsed="0"/>
+    <w:lsdException w:name="Table Simple 1" w:uiPriority="0" w:semiHidden="0" w:unhideWhenUsed="0"/>
+    <w:lsdException w:name="Table Simple 2" w:uiPriority="0" w:semiHidden="0" w:unhideWhenUsed="0"/>
+    <w:lsdException w:name="Table Simple 3" w:uiPriority="0" w:semiHidden="0" w:unhideWhenUsed="0"/>
+    <w:lsdException w:name="Table Classic 1" w:uiPriority="0" w:semiHidden="0" w:unhideWhenUsed="0"/>
+    <w:lsdException w:name="Table Classic 2" w:uiPriority="0" w:semiHidden="0" w:unhideWhenUsed="0"/>
+    <w:lsdException w:name="Table Classic 3" w:uiPriority="0" w:semiHidden="0" w:unhideWhenUsed="0"/>
+    <w:lsdException w:name="Table Classic 4" w:uiPriority="0" w:semiHidden="0" w:unhideWhenUsed="0"/>
+    <w:lsdException w:name="Table Colorful 1" w:uiPriority="0" w:semiHidden="0" w:unhideWhenUsed="0"/>
+    <w:lsdException w:name="Table Colorful 2" w:uiPriority="0" w:semiHidden="0" w:unhideWhenUsed="0"/>
+    <w:lsdException w:name="Table Colorful 3" w:uiPriority="0" w:semiHidden="0" w:unhideWhenUsed="0"/>
+    <w:lsdException w:name="Table Columns 1" w:uiPriority="0" w:semiHidden="0" w:unhideWhenUsed="0"/>
+    <w:lsdException w:name="Table Columns 2" w:uiPriority="0" w:semiHidden="0" w:unhideWhenUsed="0"/>
+    <w:lsdException w:name="Table Columns 3" w:uiPriority="0" w:semiHidden="0" w:unhideWhenUsed="0"/>
+    <w:lsdException w:name="Table Columns 4" w:uiPriority="0" w:semiHidden="0" w:unhideWhenUsed="0"/>
+    <w:lsdException w:name="Table Columns 5" w:uiPriority="0" w:semiHidden="0" w:unhideWhenUsed="0"/>
+    <w:lsdException w:name="Table Grid 1" w:uiPriority="0" w:semiHidden="0" w:unhideWhenUsed="0"/>
+    <w:lsdException w:name="Table Grid 2" w:uiPriority="0" w:semiHidden="0" w:unhideWhenUsed="0"/>
+    <w:lsdException w:name="Table Grid 3" w:uiPriority="0" w:semiHidden="0" w:unhideWhenUsed="0"/>
+    <w:lsdException w:name="Table Grid 4" w:uiPriority="0" w:semiHidden="0" w:unhideWhenUsed="0"/>
+    <w:lsdException w:name="Table Grid 5" w:uiPriority="0" w:semiHidden="0" w:unhideWhenUsed="0"/>
+    <w:lsdException w:name="Table Grid 6" w:uiPriority="0" w:semiHidden="0" w:unhideWhenUsed="0"/>
+    <w:lsdException w:name="Table Grid 7" w:uiPriority="0" w:semiHidden="0" w:unhideWhenUsed="0"/>
+    <w:lsdException w:name="Table Grid 8" w:uiPriority="0" w:semiHidden="0" w:unhideWhenUsed="0"/>
+    <w:lsdException w:name="Table List 1" w:uiPriority="0" w:semiHidden="0" w:unhideWhenUsed="0"/>
+    <w:lsdException w:name="Table List 2" w:uiPriority="0" w:semiHidden="0" w:unhideWhenUsed="0"/>
+    <w:lsdException w:name="Table List 3" w:uiPriority="0" w:semiHidden="0" w:unhideWhenUsed="0"/>
+    <w:lsdException w:name="Table List 4" w:uiPriority="0" w:semiHidden="0" w:unhideWhenUsed="0"/>
+    <w:lsdException w:name="Table List 5" w:uiPriority="0" w:semiHidden="0" w:unhideWhenUsed="0"/>
+    <w:lsdException w:name="Table List 6" w:uiPriority="0" w:semiHidden="0" w:unhideWhenUsed="0"/>
+    <w:lsdException w:name="Table List 7" w:uiPriority="0" w:semiHidden="0" w:unhideWhenUsed="0"/>
+    <w:lsdException w:name="Table List 8" w:uiPriority="0" w:semiHidden="0" w:unhideWhenUsed="0"/>
+    <w:lsdException w:name="Table 3D effects 1" w:uiPriority="0" w:semiHidden="0" w:unhideWhenUsed="0"/>
+    <w:lsdException w:name="Table 3D effects 2" w:uiPriority="0" w:semiHidden="0" w:unhideWhenUsed="0"/>
+    <w:lsdException w:name="Table 3D effects 3" w:uiPriority="0" w:semiHidden="0" w:unhideWhenUsed="0"/>
+    <w:lsdException w:name="Table Contemporary" w:uiPriority="0" w:semiHidden="0" w:unhideWhenUsed="0"/>
+    <w:lsdException w:name="Table Elegant" w:uiPriority="0" w:semiHidden="0" w:unhideWhenUsed="0"/>
+    <w:lsdException w:name="Table Professional" w:uiPriority="0" w:semiHidden="0" w:unhideWhenUsed="0"/>
+    <w:lsdException w:name="Table Subtle 1" w:uiPriority="0" w:semiHidden="0" w:unhideWhenUsed="0"/>
+    <w:lsdException w:name="Table Subtle 2" w:uiPriority="0" w:semiHidden="0" w:unhideWhenUsed="0"/>
+    <w:lsdException w:name="Table Web 1" w:uiPriority="0" w:semiHidden="0" w:unhideWhenUsed="0"/>
+    <w:lsdException w:name="Table Web 2" w:uiPriority="0" w:semiHidden="0" w:unhideWhenUsed="0"/>
+    <w:lsdException w:name="Table Web 3" w:uiPriority="0" w:semiHidden="0" w:unhideWhenUsed="0"/>
+    <w:lsdException w:name="Balloon Text" w:uiPriority="0" w:semiHidden="0" w:unhideWhenUsed="0"/>
+    <w:lsdException w:name="Table Grid" w:uiPriority="0" w:semiHidden="0" w:unhideWhenUsed="0"/>
+    <w:lsdException w:name="Table Theme" w:uiPriority="0" w:semiHidden="0" w:unhideWhenUsed="0"/>
+    <w:lsdException w:name="Light Shading" w:uiPriority="60" w:semiHidden="0" w:unhideWhenUsed="0"/>
+    <w:lsdException w:name="Light List" w:uiPriority="61" w:semiHidden="0" w:unhideWhenUsed="0"/>
+    <w:lsdException w:name="Light Grid" w:uiPriority="62" w:semiHidden="0" w:unhideWhenUsed="0"/>
+    <w:lsdException w:name="Medium Shading 1" w:uiPriority="63" w:semiHidden="0" w:unhideWhenUsed="0"/>
+    <w:lsdException w:name="Medium Shading 2" w:uiPriority="64" w:semiHidden="0" w:unhideWhenUsed="0"/>
+    <w:lsdException w:name="Medium List 1" w:uiPriority="65" w:semiHidden="0" w:unhideWhenUsed="0"/>
+    <w:lsdException w:name="Medium List 2" w:uiPriority="66" w:semiHidden="0" w:unhideWhenUsed="0"/>
+    <w:lsdException w:name="Medium Grid 1" w:uiPriority="67" w:semiHidden="0" w:unhideWhenUsed="0"/>
+    <w:lsdException w:name="Medium Grid 2" w:uiPriority="68" w:semiHidden="0" w:unhideWhenUsed="0"/>
+    <w:lsdException w:name="Medium Grid 3" w:uiPriority="69" w:semiHidden="0" w:unhideWhenUsed="0"/>
+    <w:lsdException w:name="Dark List" w:uiPriority="70" w:semiHidden="0" w:unhideWhenUsed="0"/>
+    <w:lsdException w:name="Colorful Shading" w:uiPriority="71" w:semiHidden="0" w:unhideWhenUsed="0"/>
+    <w:lsdException w:name="Colorful List" w:uiPriority="72" w:semiHidden="0" w:unhideWhenUsed="0"/>
+    <w:lsdException w:name="Colorful Grid" w:uiPriority="73" w:semiHidden="0" w:unhideWhenUsed="0"/>
+    <w:lsdException w:name="Light Shading Accent 1" w:uiPriority="60" w:semiHidden="0" w:unhideWhenUsed="0"/>
+    <w:lsdException w:name="Light List Accent 1" w:uiPriority="61" w:semiHidden="0" w:unhideWhenUsed="0"/>
+    <w:lsdException w:name="Light Grid Accent 1" w:uiPriority="62" w:semiHidden="0" w:unhideWhenUsed="0"/>
+    <w:lsdException w:name="Medium Shading 1 Accent 1" w:uiPriority="63" w:semiHidden="0" w:unhideWhenUsed="0"/>
+    <w:lsdException w:name="Medium Shading 2 Accent 1" w:uiPriority="64" w:semiHidden="0" w:unhideWhenUsed="0"/>
+    <w:lsdException w:name="Medium List 1 Accent 1" w:uiPriority="65" w:semiHidden="0" w:unhideWhenUsed="0"/>
+    <w:lsdException w:name="Medium List 2 Accent 1" w:uiPriority="66" w:semiHidden="0" w:unhideWhenUsed="0"/>
+    <w:lsdException w:name="Medium Grid 1 Accent 1" w:uiPriority="67" w:semiHidden="0" w:unhideWhenUsed="0"/>
+    <w:lsdException w:name="Medium Grid 2 Accent 1" w:uiPriority="68" w:semiHidden="0" w:unhideWhenUsed="0"/>
+    <w:lsdException w:name="Medium Grid 3 Accent 1" w:uiPriority="69" w:semiHidden="0" w:unhideWhenUsed="0"/>
+    <w:lsdException w:name="Dark List Accent 1" w:uiPriority="70" w:semiHidden="0" w:unhideWhenUsed="0"/>
+    <w:lsdException w:name="Colorful Shading Accent 1" w:uiPriority="71" w:semiHidden="0" w:unhideWhenUsed="0"/>
+    <w:lsdException w:name="Colorful List Accent 1" w:uiPriority="72" w:semiHidden="0" w:unhideWhenUsed="0"/>
+    <w:lsdException w:name="Colorful Grid Accent 1" w:uiPriority="73" w:semiHidden="0" w:unhideWhenUsed="0"/>
+    <w:lsdException w:name="Light Shading Accent 2" w:uiPriority="60" w:semiHidden="0" w:unhideWhenUsed="0"/>
+    <w:lsdException w:name="Light List Accent 2" w:uiPriority="61" w:semiHidden="0" w:unhideWhenUsed="0"/>
+    <w:lsdException w:name="Light Grid Accent 2" w:uiPriority="62" w:semiHidden="0" w:unhideWhenUsed="0"/>
+    <w:lsdException w:name="Medium Shading 1 Accent 2" w:uiPriority="63" w:semiHidden="0" w:unhideWhenUsed="0"/>
+    <w:lsdException w:name="Medium Shading 2 Accent 2" w:uiPriority="64" w:semiHidden="0" w:unhideWhenUsed="0"/>
+    <w:lsdException w:name="Medium List 1 Accent 2" w:uiPriority="65" w:semiHidden="0" w:unhideWhenUsed="0"/>
+    <w:lsdException w:name="Medium List 2 Accent 2" w:uiPriority="66" w:semiHidden="0" w:unhideWhenUsed="0"/>
+    <w:lsdException w:name="Medium Grid 1 Accent 2" w:uiPriority="67" w:semiHidden="0" w:unhideWhenUsed="0"/>
+    <w:lsdException w:name="Medium Grid 2 Accent 2" w:uiPriority="68" w:semiHidden="0" w:unhideWhenUsed="0"/>
+    <w:lsdException w:name="Medium Grid 3 Accent 2" w:uiPriority="69" w:semiHidden="0" w:unhideWhenUsed="0"/>
+    <w:lsdException w:name="Dark List Accent 2" w:uiPriority="70" w:semiHidden="0" w:unhideWhenUsed="0"/>
+    <w:lsdException w:name="Colorful Shading Accent 2" w:uiPriority="71" w:semiHidden="0" w:unhideWhenUsed="0"/>
+    <w:lsdException w:name="Colorful List Accent 2" w:uiPriority="72" w:semiHidden="0" w:unhideWhenUsed="0"/>
+    <w:lsdException w:name="Colorful Grid Accent 2" w:uiPriority="73" w:semiHidden="0" w:unhideWhenUsed="0"/>
+    <w:lsdException w:name="Light Shading Accent 3" w:uiPriority="60" w:semiHidden="0" w:unhideWhenUsed="0"/>
+    <w:lsdException w:name="Light List Accent 3" w:uiPriority="61" w:semiHidden="0" w:unhideWhenUsed="0"/>
+    <w:lsdException w:name="Light Grid Accent 3" w:uiPriority="62" w:semiHidden="0" w:unhideWhenUsed="0"/>
+    <w:lsdException w:name="Medium Shading 1 Accent 3" w:uiPriority="63" w:semiHidden="0" w:unhideWhenUsed="0"/>
+    <w:lsdException w:name="Medium Shading 2 Accent 3" w:uiPriority="64" w:semiHidden="0" w:unhideWhenUsed="0"/>
+    <w:lsdException w:name="Medium List 1 Accent 3" w:uiPriority="65" w:semiHidden="0" w:unhideWhenUsed="0"/>
+    <w:lsdException w:name="Medium List 2 Accent 3" w:uiPriority="66" w:semiHidden="0" w:unhideWhenUsed="0"/>
+    <w:lsdException w:name="Medium Grid 1 Accent 3" w:uiPriority="67" w:semiHidden="0" w:unhideWhenUsed="0"/>
+    <w:lsdException w:name="Medium Grid 2 Accent 3" w:uiPriority="68" w:semiHidden="0" w:unhideWhenUsed="0"/>
+    <w:lsdException w:name="Medium Grid 3 Accent 3" w:uiPriority="69" w:semiHidden="0" w:unhideWhenUsed="0"/>
+    <w:lsdException w:name="Dark List Accent 3" w:uiPriority="70" w:semiHidden="0" w:unhideWhenUsed="0"/>
+    <w:lsdException w:name="Colorful Shading Accent 3" w:uiPriority="71" w:semiHidden="0" w:unhideWhenUsed="0"/>
+    <w:lsdException w:name="Colorful List Accent 3" w:uiPriority="72" w:semiHidden="0" w:unhideWhenUsed="0"/>
+    <w:lsdException w:name="Colorful Grid Accent 3" w:uiPriority="73" w:semiHidden="0" w:unhideWhenUsed="0"/>
+    <w:lsdException w:name="Light Shading Accent 4" w:uiPriority="60" w:semiHidden="0" w:unhideWhenUsed="0"/>
+    <w:lsdException w:name="Light List Accent 4" w:uiPriority="61" w:semiHidden="0" w:unhideWhenUsed="0"/>
+    <w:lsdException w:name="Light Grid Accent 4" w:uiPriority="62" w:semiHidden="0" w:unhideWhenUsed="0"/>
+    <w:lsdException w:name="Medium Shading 1 Accent 4" w:uiPriority="63" w:semiHidden="0" w:unhideWhenUsed="0"/>
+    <w:lsdException w:name="Medium Shading 2 Accent 4" w:uiPriority="64" w:semiHidden="0" w:unhideWhenUsed="0"/>
+    <w:lsdException w:name="Medium List 1 Accent 4" w:uiPriority="65" w:semiHidden="0" w:unhideWhenUsed="0"/>
+    <w:lsdException w:name="Medium List 2 Accent 4" w:uiPriority="66" w:semiHidden="0" w:unhideWhenUsed="0"/>
+    <w:lsdException w:name="Medium Grid 1 Accent 4" w:uiPriority="67" w:semiHidden="0" w:unhideWhenUsed="0"/>
+    <w:lsdException w:name="Medium Grid 2 Accent 4" w:uiPriority="68" w:semiHidden="0" w:unhideWhenUsed="0"/>
+    <w:lsdException w:name="Medium Grid 3 Accent 4" w:uiPriority="69" w:semiHidden="0" w:unhideWhenUsed="0"/>
+    <w:lsdException w:name="Dark List Accent 4" w:uiPriority="70" w:semiHidden="0" w:unhideWhenUsed="0"/>
+    <w:lsdException w:name="Colorful Shading Accent 4" w:uiPriority="71" w:semiHidden="0" w:unhideWhenUsed="0"/>
+    <w:lsdException w:name="Colorful List Accent 4" w:uiPriority="72" w:semiHidden="0" w:unhideWhenUsed="0"/>
+    <w:lsdException w:name="Colorful Grid Accent 4" w:uiPriority="73" w:semiHidden="0" w:unhideWhenUsed="0"/>
+    <w:lsdException w:name="Light Shading Accent 5" w:uiPriority="60" w:semiHidden="0" w:unhideWhenUsed="0"/>
+    <w:lsdException w:name="Light List Accent 5" w:uiPriority="61" w:semiHidden="0" w:unhideWhenUsed="0"/>
+    <w:lsdException w:name="Light Grid Accent 5" w:uiPriority="62" w:semiHidden="0" w:unhideWhenUsed="0"/>
+    <w:lsdException w:name="Medium Shading 1 Accent 5" w:uiPriority="63" w:semiHidden="0" w:unhideWhenUsed="0"/>
+    <w:lsdException w:name="Medium Shading 2 Accent 5" w:uiPriority="64" w:semiHidden="0" w:unhideWhenUsed="0"/>
+    <w:lsdException w:name="Medium List 1 Accent 5" w:uiPriority="65" w:semiHidden="0" w:unhideWhenUsed="0"/>
+    <w:lsdException w:name="Medium List 2 Accent 5" w:uiPriority="66" w:semiHidden="0" w:unhideWhenUsed="0"/>
+    <w:lsdException w:name="Medium Grid 1 Accent 5" w:uiPriority="67" w:semiHidden="0" w:unhideWhenUsed="0"/>
+    <w:lsdException w:name="Medium Grid 2 Accent 5" w:uiPriority="68" w:semiHidden="0" w:unhideWhenUsed="0"/>
+    <w:lsdException w:name="Medium Grid 3 Accent 5" w:uiPriority="69" w:semiHidden="0" w:unhideWhenUsed="0"/>
+    <w:lsdException w:name="Dark List Accent 5" w:uiPriority="70" w:semiHidden="0" w:unhideWhenUsed="0"/>
+    <w:lsdException w:name="Colorful Shading Accent 5" w:uiPriority="71" w:semiHidden="0" w:unhideWhenUsed="0"/>
+    <w:lsdException w:name="Colorful List Accent 5" w:uiPriority="72" w:semiHidden="0" w:unhideWhenUsed="0"/>
+    <w:lsdException w:name="Colorful Grid Accent 5" w:uiPriority="73" w:semiHidden="0" w:unhideWhenUsed="0"/>
+    <w:lsdException w:name="Light Shading Accent 6" w:uiPriority="60" w:semiHidden="0" w:unhideWhenUsed="0"/>
+    <w:lsdException w:name="Light List Accent 6" w:uiPriority="61" w:semiHidden="0" w:unhideWhenUsed="0"/>
+    <w:lsdException w:name="Light Grid Accent 6" w:uiPriority="62" w:semiHidden="0" w:unhideWhenUsed="0"/>
+    <w:lsdException w:name="Medium Shading 1 Accent 6" w:uiPriority="63" w:semiHidden="0" w:unhideWhenUsed="0"/>
+    <w:lsdException w:name="Medium Shading 2 Accent 6" w:uiPriority="64" w:semiHidden="0" w:unhideWhenUsed="0"/>
+    <w:lsdException w:name="Medium List 1 Accent 6" w:uiPriority="65" w:semiHidden="0" w:unhideWhenUsed="0"/>
+    <w:lsdException w:name="Medium List 2 Accent 6" w:uiPriority="66" w:semiHidden="0" w:unhideWhenUsed="0"/>
+    <w:lsdException w:name="Medium Grid 1 Accent 6" w:uiPriority="67" w:semiHidden="0" w:unhideWhenUsed="0"/>
+    <w:lsdException w:name="Medium Grid 2 Accent 6" w:uiPriority="68" w:semiHidden="0" w:unhideWhenUsed="0"/>
+    <w:lsdException w:name="Medium Grid 3 Accent 6" w:uiPriority="69" w:semiHidden="0" w:unhideWhenUsed="0"/>
+    <w:lsdException w:name="Dark List Accent 6" w:uiPriority="70" w:semiHidden="0" w:unhideWhenUsed="0"/>
+    <w:lsdException w:name="Colorful Shading Accent 6" w:uiPriority="71" w:semiHidden="0" w:unhideWhenUsed="0"/>
+    <w:lsdException w:name="Colorful List Accent 6" w:uiPriority="72" w:semiHidden="0" w:unhideWhenUsed="0"/>
+    <w:lsdException w:name="Colorful Grid Accent 6" w:uiPriority="73" w:semiHidden="0" w:unhideWhenUsed="0"/>
   </w:latentStyles>
-  <w:style w:type="paragraph" w:default="1" w:styleId="1">
+  <w:style w:type="paragraph" w:styleId="1" w:default="1">
     <w:name w:val="Normal"/>
     <w:uiPriority w:val="0"/>
     <w:rPr>
@@ -10050,13 +10199,13 @@
       <w:szCs w:val="20"/>
     </w:rPr>
   </w:style>
-  <w:style w:type="character" w:default="1" w:styleId="11">
+  <w:style w:type="character" w:styleId="11" w:default="1">
     <w:name w:val="Default Paragraph Font"/>
     <w:semiHidden/>
     <w:qFormat/>
     <w:uiPriority w:val="0"/>
   </w:style>
-  <w:style w:type="table" w:default="1" w:styleId="10">
+  <w:style w:type="table" w:styleId="10" w:default="1">
     <w:name w:val="Normal Table"/>
     <w:semiHidden/>
     <w:qFormat/>
@@ -10135,7 +10284,7 @@
       <w:vertAlign w:val="baseline"/>
     </w:rPr>
   </w:style>
-  <w:style w:type="table" w:customStyle="1" w:styleId="12">
+  <w:style w:type="table" w:styleId="12" w:customStyle="1">
     <w:name w:val="Table Normal1"/>
     <w:qFormat/>
     <w:uiPriority w:val="0"/>

</xml_diff>